<commit_message>
Final Major Changes to Project Report.
</commit_message>
<xml_diff>
--- a/Documentation/Final Report/Analysis Team - Final Report.docx
+++ b/Documentation/Final Report/Analysis Team - Final Report.docx
@@ -522,18 +522,10 @@
         <w:t>ing formatted files for analysis tools. Perl was chosen to parse the MySQL mailing lists because it is a great program for parsing and allowed for easy manipulation of the fields. In a dataset such as a mailing list, there are many things that change over time, such as the format of names, etc. Perl was used to account for all of these subtle changes and still allow for successful database entries. The infor</w:t>
       </w:r>
       <w:r>
-        <w:t xml:space="preserve">mation was written to a </w:t>
-      </w:r>
-      <w:proofErr w:type="spellStart"/>
-      <w:r>
-        <w:t>PostgreS</w:t>
-      </w:r>
-      <w:r>
-        <w:t>QL</w:t>
-      </w:r>
-      <w:proofErr w:type="spellEnd"/>
-      <w:r>
-        <w:t xml:space="preserve"> database simply to have it in a more accessible format than the mailing lists. A separate position paper analysis by this team discusses getting repositories into “common” formats, and this is an example of taking something very unique like a mailing list and putting into a database with a set schema to make it something researchers can use more easily. Finally, Java was used to pull the information back out of the database. This was chosen because with a set schema in the database, an object-oriented language allows to easily convert the schema to objects. Finally, the data was rewritten in formats that the analysis tools would accept.</w:t>
+        <w:t>mation was written to a PostgreS</w:t>
+      </w:r>
+      <w:r>
+        <w:t>QL database simply to have it in a more accessible format than the mailing lists. A separate position paper analysis by this team discusses getting repositories into “common” formats, and this is an example of taking something very unique like a mailing list and putting into a database with a set schema to make it something researchers can use more easily. Finally, Java was used to pull the information back out of the database. This was chosen because with a set schema in the database, an object-oriented language allows to easily convert the schema to objects. Finally, the data was rewritten in formats that the analysis tools would accept.</w:t>
       </w:r>
     </w:p>
     <w:p>
@@ -1541,24 +1533,29 @@
                 <w:szCs w:val="18"/>
               </w:rPr>
             </w:pPr>
-            <w:r>
-              <w:rPr>
-                <w:szCs w:val="18"/>
-              </w:rPr>
-              <w:t>*</w:t>
-            </w:r>
-            <w:r>
-              <w:rPr>
-                <w:szCs w:val="18"/>
-              </w:rPr>
-              <w:t>Link</w:t>
-            </w:r>
-            <w:r>
-              <w:rPr>
-                <w:szCs w:val="18"/>
-              </w:rPr>
-              <w:t>*</w:t>
-            </w:r>
+            <w:hyperlink r:id="rId12" w:history="1">
+              <w:r>
+                <w:rPr>
+                  <w:rStyle w:val="Hyperlink"/>
+                  <w:szCs w:val="18"/>
+                </w:rPr>
+                <w:t>*</w:t>
+              </w:r>
+              <w:r>
+                <w:rPr>
+                  <w:rStyle w:val="Hyperlink"/>
+                  <w:szCs w:val="18"/>
+                </w:rPr>
+                <w:t>Link</w:t>
+              </w:r>
+              <w:r>
+                <w:rPr>
+                  <w:rStyle w:val="Hyperlink"/>
+                  <w:szCs w:val="18"/>
+                </w:rPr>
+                <w:t>*</w:t>
+              </w:r>
+            </w:hyperlink>
           </w:p>
         </w:tc>
         <w:tc>
@@ -1585,12 +1582,12 @@
       <w:tr>
         <w:tc>
           <w:tcPr>
-            <w:cnfStyle w:val="001000000000"/>
             <w:tcW w:w="3438" w:type="dxa"/>
           </w:tcPr>
           <w:p>
             <w:pPr>
               <w:jc w:val="center"/>
+              <w:cnfStyle w:val="001000000000"/>
               <w:rPr>
                 <w:szCs w:val="18"/>
               </w:rPr>
@@ -1610,7 +1607,6 @@
           <w:p>
             <w:pPr>
               <w:jc w:val="center"/>
-              <w:cnfStyle w:val="000000000000"/>
               <w:rPr>
                 <w:szCs w:val="18"/>
               </w:rPr>
@@ -1630,29 +1626,33 @@
           <w:p>
             <w:pPr>
               <w:jc w:val="center"/>
-              <w:cnfStyle w:val="000000000000"/>
-              <w:rPr>
-                <w:szCs w:val="18"/>
-              </w:rPr>
-            </w:pPr>
-            <w:r>
-              <w:rPr>
-                <w:szCs w:val="18"/>
-              </w:rPr>
-              <w:t>*</w:t>
-            </w:r>
-            <w:r>
-              <w:rPr>
-                <w:szCs w:val="18"/>
-              </w:rPr>
-              <w:t>Link</w:t>
-            </w:r>
-            <w:r>
-              <w:rPr>
-                <w:szCs w:val="18"/>
-              </w:rPr>
-              <w:t>*</w:t>
-            </w:r>
+              <w:rPr>
+                <w:szCs w:val="18"/>
+              </w:rPr>
+            </w:pPr>
+            <w:hyperlink r:id="rId13" w:history="1">
+              <w:r>
+                <w:rPr>
+                  <w:rStyle w:val="Hyperlink"/>
+                  <w:szCs w:val="18"/>
+                </w:rPr>
+                <w:t>*</w:t>
+              </w:r>
+              <w:r>
+                <w:rPr>
+                  <w:rStyle w:val="Hyperlink"/>
+                  <w:szCs w:val="18"/>
+                </w:rPr>
+                <w:t>Link</w:t>
+              </w:r>
+              <w:r>
+                <w:rPr>
+                  <w:rStyle w:val="Hyperlink"/>
+                  <w:szCs w:val="18"/>
+                </w:rPr>
+                <w:t>*</w:t>
+              </w:r>
+            </w:hyperlink>
           </w:p>
         </w:tc>
         <w:tc>
@@ -1662,7 +1662,6 @@
           <w:p>
             <w:pPr>
               <w:jc w:val="center"/>
-              <w:cnfStyle w:val="000000000000"/>
               <w:rPr>
                 <w:szCs w:val="18"/>
               </w:rPr>
@@ -1732,12 +1731,15 @@
                 <w:szCs w:val="18"/>
               </w:rPr>
             </w:pPr>
-            <w:r>
-              <w:rPr>
-                <w:szCs w:val="18"/>
-              </w:rPr>
-              <w:t>Link</w:t>
-            </w:r>
+            <w:hyperlink r:id="rId14" w:history="1">
+              <w:r>
+                <w:rPr>
+                  <w:rStyle w:val="Hyperlink"/>
+                  <w:szCs w:val="18"/>
+                </w:rPr>
+                <w:t>Link</w:t>
+              </w:r>
+            </w:hyperlink>
           </w:p>
         </w:tc>
         <w:tc>
@@ -1764,12 +1766,12 @@
       <w:tr>
         <w:tc>
           <w:tcPr>
-            <w:cnfStyle w:val="001000000000"/>
             <w:tcW w:w="3438" w:type="dxa"/>
           </w:tcPr>
           <w:p>
             <w:pPr>
               <w:jc w:val="center"/>
+              <w:cnfStyle w:val="001000000000"/>
               <w:rPr>
                 <w:szCs w:val="18"/>
               </w:rPr>
@@ -1789,7 +1791,6 @@
           <w:p>
             <w:pPr>
               <w:jc w:val="center"/>
-              <w:cnfStyle w:val="000000000000"/>
               <w:rPr>
                 <w:szCs w:val="18"/>
               </w:rPr>
@@ -1809,17 +1810,19 @@
           <w:p>
             <w:pPr>
               <w:jc w:val="center"/>
-              <w:cnfStyle w:val="000000000000"/>
-              <w:rPr>
-                <w:szCs w:val="18"/>
-              </w:rPr>
-            </w:pPr>
-            <w:r>
-              <w:rPr>
-                <w:szCs w:val="18"/>
-              </w:rPr>
-              <w:t>Link</w:t>
-            </w:r>
+              <w:rPr>
+                <w:szCs w:val="18"/>
+              </w:rPr>
+            </w:pPr>
+            <w:hyperlink r:id="rId15" w:history="1">
+              <w:r>
+                <w:rPr>
+                  <w:rStyle w:val="Hyperlink"/>
+                  <w:szCs w:val="18"/>
+                </w:rPr>
+                <w:t>Link</w:t>
+              </w:r>
+            </w:hyperlink>
           </w:p>
         </w:tc>
         <w:tc>
@@ -1829,7 +1832,6 @@
           <w:p>
             <w:pPr>
               <w:jc w:val="center"/>
-              <w:cnfStyle w:val="000000000000"/>
               <w:rPr>
                 <w:szCs w:val="18"/>
               </w:rPr>
@@ -1899,12 +1901,15 @@
                 <w:szCs w:val="18"/>
               </w:rPr>
             </w:pPr>
-            <w:r>
-              <w:rPr>
-                <w:szCs w:val="18"/>
-              </w:rPr>
-              <w:t>Link</w:t>
-            </w:r>
+            <w:hyperlink r:id="rId16" w:history="1">
+              <w:r>
+                <w:rPr>
+                  <w:rStyle w:val="Hyperlink"/>
+                  <w:szCs w:val="18"/>
+                </w:rPr>
+                <w:t>Link</w:t>
+              </w:r>
+            </w:hyperlink>
           </w:p>
         </w:tc>
         <w:tc>
@@ -1931,12 +1936,12 @@
       <w:tr>
         <w:tc>
           <w:tcPr>
-            <w:cnfStyle w:val="001000000000"/>
             <w:tcW w:w="3438" w:type="dxa"/>
           </w:tcPr>
           <w:p>
             <w:pPr>
               <w:jc w:val="center"/>
+              <w:cnfStyle w:val="001000000000"/>
               <w:rPr>
                 <w:szCs w:val="18"/>
               </w:rPr>
@@ -1956,7 +1961,6 @@
           <w:p>
             <w:pPr>
               <w:jc w:val="center"/>
-              <w:cnfStyle w:val="000000000000"/>
               <w:rPr>
                 <w:szCs w:val="18"/>
               </w:rPr>
@@ -1976,17 +1980,19 @@
           <w:p>
             <w:pPr>
               <w:jc w:val="center"/>
-              <w:cnfStyle w:val="000000000000"/>
-              <w:rPr>
-                <w:szCs w:val="18"/>
-              </w:rPr>
-            </w:pPr>
-            <w:r>
-              <w:rPr>
-                <w:szCs w:val="18"/>
-              </w:rPr>
-              <w:t>Link</w:t>
-            </w:r>
+              <w:rPr>
+                <w:szCs w:val="18"/>
+              </w:rPr>
+            </w:pPr>
+            <w:hyperlink r:id="rId17" w:history="1">
+              <w:r>
+                <w:rPr>
+                  <w:rStyle w:val="Hyperlink"/>
+                  <w:szCs w:val="18"/>
+                </w:rPr>
+                <w:t>Link</w:t>
+              </w:r>
+            </w:hyperlink>
           </w:p>
         </w:tc>
         <w:tc>
@@ -1996,7 +2002,6 @@
           <w:p>
             <w:pPr>
               <w:jc w:val="center"/>
-              <w:cnfStyle w:val="000000000000"/>
               <w:rPr>
                 <w:szCs w:val="18"/>
               </w:rPr>
@@ -2066,12 +2071,15 @@
                 <w:szCs w:val="18"/>
               </w:rPr>
             </w:pPr>
-            <w:r>
-              <w:rPr>
-                <w:szCs w:val="18"/>
-              </w:rPr>
-              <w:t>Link</w:t>
-            </w:r>
+            <w:hyperlink r:id="rId18" w:history="1">
+              <w:r>
+                <w:rPr>
+                  <w:rStyle w:val="Hyperlink"/>
+                  <w:szCs w:val="18"/>
+                </w:rPr>
+                <w:t>Link</w:t>
+              </w:r>
+            </w:hyperlink>
           </w:p>
         </w:tc>
         <w:tc>
@@ -2098,12 +2106,12 @@
       <w:tr>
         <w:tc>
           <w:tcPr>
-            <w:cnfStyle w:val="001000000000"/>
             <w:tcW w:w="3438" w:type="dxa"/>
           </w:tcPr>
           <w:p>
             <w:pPr>
               <w:jc w:val="center"/>
+              <w:cnfStyle w:val="001000000000"/>
               <w:rPr>
                 <w:szCs w:val="18"/>
               </w:rPr>
@@ -2123,7 +2131,6 @@
           <w:p>
             <w:pPr>
               <w:jc w:val="center"/>
-              <w:cnfStyle w:val="000000000000"/>
               <w:rPr>
                 <w:szCs w:val="18"/>
               </w:rPr>
@@ -2143,17 +2150,19 @@
           <w:p>
             <w:pPr>
               <w:jc w:val="center"/>
-              <w:cnfStyle w:val="000000000000"/>
-              <w:rPr>
-                <w:szCs w:val="18"/>
-              </w:rPr>
-            </w:pPr>
-            <w:r>
-              <w:rPr>
-                <w:szCs w:val="18"/>
-              </w:rPr>
-              <w:t>Link</w:t>
-            </w:r>
+              <w:rPr>
+                <w:szCs w:val="18"/>
+              </w:rPr>
+            </w:pPr>
+            <w:hyperlink r:id="rId19" w:history="1">
+              <w:r>
+                <w:rPr>
+                  <w:rStyle w:val="Hyperlink"/>
+                  <w:szCs w:val="18"/>
+                </w:rPr>
+                <w:t>Link</w:t>
+              </w:r>
+            </w:hyperlink>
           </w:p>
         </w:tc>
         <w:tc>
@@ -2163,7 +2172,6 @@
           <w:p>
             <w:pPr>
               <w:jc w:val="center"/>
-              <w:cnfStyle w:val="000000000000"/>
               <w:rPr>
                 <w:szCs w:val="18"/>
               </w:rPr>
@@ -2233,12 +2241,15 @@
                 <w:szCs w:val="18"/>
               </w:rPr>
             </w:pPr>
-            <w:r>
-              <w:rPr>
-                <w:szCs w:val="18"/>
-              </w:rPr>
-              <w:t>Link</w:t>
-            </w:r>
+            <w:hyperlink r:id="rId20" w:history="1">
+              <w:r>
+                <w:rPr>
+                  <w:rStyle w:val="Hyperlink"/>
+                  <w:szCs w:val="18"/>
+                </w:rPr>
+                <w:t>Link</w:t>
+              </w:r>
+            </w:hyperlink>
           </w:p>
         </w:tc>
         <w:tc>
@@ -2265,12 +2276,12 @@
       <w:tr>
         <w:tc>
           <w:tcPr>
-            <w:cnfStyle w:val="001000000000"/>
             <w:tcW w:w="3438" w:type="dxa"/>
           </w:tcPr>
           <w:p>
             <w:pPr>
               <w:jc w:val="center"/>
+              <w:cnfStyle w:val="001000000000"/>
               <w:rPr>
                 <w:szCs w:val="18"/>
               </w:rPr>
@@ -2290,7 +2301,6 @@
           <w:p>
             <w:pPr>
               <w:jc w:val="center"/>
-              <w:cnfStyle w:val="000000000000"/>
               <w:rPr>
                 <w:szCs w:val="18"/>
               </w:rPr>
@@ -2310,17 +2320,19 @@
           <w:p>
             <w:pPr>
               <w:jc w:val="center"/>
-              <w:cnfStyle w:val="000000000000"/>
-              <w:rPr>
-                <w:szCs w:val="18"/>
-              </w:rPr>
-            </w:pPr>
-            <w:r>
-              <w:rPr>
-                <w:szCs w:val="18"/>
-              </w:rPr>
-              <w:t>Link</w:t>
-            </w:r>
+              <w:rPr>
+                <w:szCs w:val="18"/>
+              </w:rPr>
+            </w:pPr>
+            <w:hyperlink r:id="rId21" w:history="1">
+              <w:r>
+                <w:rPr>
+                  <w:rStyle w:val="Hyperlink"/>
+                  <w:szCs w:val="18"/>
+                </w:rPr>
+                <w:t>Link</w:t>
+              </w:r>
+            </w:hyperlink>
           </w:p>
         </w:tc>
         <w:tc>
@@ -2330,7 +2342,6 @@
           <w:p>
             <w:pPr>
               <w:jc w:val="center"/>
-              <w:cnfStyle w:val="000000000000"/>
               <w:rPr>
                 <w:szCs w:val="18"/>
               </w:rPr>
@@ -2401,12 +2412,15 @@
                 <w:szCs w:val="18"/>
               </w:rPr>
             </w:pPr>
-            <w:r>
-              <w:rPr>
-                <w:szCs w:val="18"/>
-              </w:rPr>
-              <w:t>Link</w:t>
-            </w:r>
+            <w:hyperlink r:id="rId22" w:history="1">
+              <w:r>
+                <w:rPr>
+                  <w:rStyle w:val="Hyperlink"/>
+                  <w:szCs w:val="18"/>
+                </w:rPr>
+                <w:t>Link</w:t>
+              </w:r>
+            </w:hyperlink>
           </w:p>
         </w:tc>
         <w:tc>
@@ -2433,12 +2447,12 @@
       <w:tr>
         <w:tc>
           <w:tcPr>
-            <w:cnfStyle w:val="001000000000"/>
             <w:tcW w:w="3438" w:type="dxa"/>
           </w:tcPr>
           <w:p>
             <w:pPr>
               <w:jc w:val="center"/>
+              <w:cnfStyle w:val="001000000000"/>
               <w:rPr>
                 <w:szCs w:val="18"/>
               </w:rPr>
@@ -2458,7 +2472,6 @@
           <w:p>
             <w:pPr>
               <w:jc w:val="center"/>
-              <w:cnfStyle w:val="000000000000"/>
               <w:rPr>
                 <w:szCs w:val="18"/>
               </w:rPr>
@@ -2478,17 +2491,19 @@
           <w:p>
             <w:pPr>
               <w:jc w:val="center"/>
-              <w:cnfStyle w:val="000000000000"/>
-              <w:rPr>
-                <w:szCs w:val="18"/>
-              </w:rPr>
-            </w:pPr>
-            <w:r>
-              <w:rPr>
-                <w:szCs w:val="18"/>
-              </w:rPr>
-              <w:t>Link</w:t>
-            </w:r>
+              <w:rPr>
+                <w:szCs w:val="18"/>
+              </w:rPr>
+            </w:pPr>
+            <w:hyperlink r:id="rId23" w:history="1">
+              <w:r>
+                <w:rPr>
+                  <w:rStyle w:val="Hyperlink"/>
+                  <w:szCs w:val="18"/>
+                </w:rPr>
+                <w:t>Link</w:t>
+              </w:r>
+            </w:hyperlink>
           </w:p>
         </w:tc>
         <w:tc>
@@ -2498,7 +2513,6 @@
           <w:p>
             <w:pPr>
               <w:jc w:val="center"/>
-              <w:cnfStyle w:val="000000000000"/>
               <w:rPr>
                 <w:szCs w:val="18"/>
               </w:rPr>
@@ -2568,12 +2582,15 @@
                 <w:szCs w:val="18"/>
               </w:rPr>
             </w:pPr>
-            <w:r>
-              <w:rPr>
-                <w:szCs w:val="18"/>
-              </w:rPr>
-              <w:t>Link</w:t>
-            </w:r>
+            <w:hyperlink r:id="rId24" w:history="1">
+              <w:r>
+                <w:rPr>
+                  <w:rStyle w:val="Hyperlink"/>
+                  <w:szCs w:val="18"/>
+                </w:rPr>
+                <w:t>Link</w:t>
+              </w:r>
+            </w:hyperlink>
           </w:p>
         </w:tc>
         <w:tc>
@@ -2600,12 +2617,12 @@
       <w:tr>
         <w:tc>
           <w:tcPr>
-            <w:cnfStyle w:val="001000000000"/>
             <w:tcW w:w="3438" w:type="dxa"/>
           </w:tcPr>
           <w:p>
             <w:pPr>
               <w:jc w:val="center"/>
+              <w:cnfStyle w:val="001000000000"/>
               <w:rPr>
                 <w:szCs w:val="18"/>
               </w:rPr>
@@ -2625,7 +2642,6 @@
           <w:p>
             <w:pPr>
               <w:jc w:val="center"/>
-              <w:cnfStyle w:val="000000000000"/>
             </w:pPr>
             <w:r>
               <w:rPr>
@@ -2642,17 +2658,19 @@
           <w:p>
             <w:pPr>
               <w:jc w:val="center"/>
-              <w:cnfStyle w:val="000000000000"/>
-              <w:rPr>
-                <w:szCs w:val="18"/>
-              </w:rPr>
-            </w:pPr>
-            <w:r>
-              <w:rPr>
-                <w:szCs w:val="18"/>
-              </w:rPr>
-              <w:t>Link</w:t>
-            </w:r>
+              <w:rPr>
+                <w:szCs w:val="18"/>
+              </w:rPr>
+            </w:pPr>
+            <w:hyperlink r:id="rId25" w:history="1">
+              <w:r>
+                <w:rPr>
+                  <w:rStyle w:val="Hyperlink"/>
+                  <w:szCs w:val="18"/>
+                </w:rPr>
+                <w:t>Link</w:t>
+              </w:r>
+            </w:hyperlink>
           </w:p>
         </w:tc>
         <w:tc>
@@ -2662,7 +2680,6 @@
           <w:p>
             <w:pPr>
               <w:jc w:val="center"/>
-              <w:cnfStyle w:val="000000000000"/>
               <w:rPr>
                 <w:szCs w:val="18"/>
               </w:rPr>
@@ -2691,6 +2708,15 @@
       </w:r>
       <w:r>
         <w:t>The table above has links to the log files for both the categorical and continuous core/periphery metrics for each release. The calculations are done on all communications that occurred from the previous release date up to that one. The first few have no data because the MySQL mailing list archive only starts in 2/2000. One of the links says “Jammed” because the UCINET program was unable to process this data and failed. For the most part, the log file links do show a core/periphery structure in the MySQL project. In some cases the structure does not resemble this, but in these cases it is usually when two releases are really close to one another, meaning perhaps a special structure has been created to respond to a few bug fixes. In addition, if it is bugs that are being fixed, some non-core members who are experts in these bugs might be brought in to analyze and fix the problem. Two examples which show the core/periphery structure at its best in this project are the two links that are starred in the table above.</w:t>
+      </w:r>
+    </w:p>
+    <w:p>
+      <w:pPr>
+        <w:jc w:val="both"/>
+      </w:pPr>
+      <w:r>
+        <w:tab/>
+        <w:t>The categorical core/periphery metrics are defined using the following settings in UCINET:  The correlation algorithm with 50 iterations and a population size of 100 genetic algorithms. The resulting log file contains first a listing of which nodes would belong in the core and which in the periphery. It also contains a block matrix, which has four quadrants, one signifying the core and three signifying different types of peripheries. The final fitness density is shown, which is how well this network was able to be matched up to a traditional core/periphery structure. At the end of the file a density matrix is available, showing the density of each of the four quadrants. The continuous core/periphery metrics are unfortunately currently unavailable due to a floating point operation bug in UCINET.</w:t>
       </w:r>
     </w:p>
     <w:p>
@@ -2992,12 +3018,12 @@
         </w:trPr>
         <w:tc>
           <w:tcPr>
-            <w:cnfStyle w:val="001000000000"/>
             <w:tcW w:w="3438" w:type="dxa"/>
           </w:tcPr>
           <w:p>
             <w:pPr>
               <w:jc w:val="center"/>
+              <w:cnfStyle w:val="001000000000"/>
               <w:rPr>
                 <w:szCs w:val="18"/>
               </w:rPr>
@@ -3017,7 +3043,6 @@
           <w:p>
             <w:pPr>
               <w:jc w:val="center"/>
-              <w:cnfStyle w:val="000000000000"/>
               <w:rPr>
                 <w:szCs w:val="18"/>
               </w:rPr>
@@ -3037,17 +3062,19 @@
           <w:p>
             <w:pPr>
               <w:jc w:val="center"/>
-              <w:cnfStyle w:val="000000000000"/>
-              <w:rPr>
-                <w:szCs w:val="18"/>
-              </w:rPr>
-            </w:pPr>
-            <w:r>
-              <w:rPr>
-                <w:szCs w:val="18"/>
-              </w:rPr>
-              <w:t>Link</w:t>
-            </w:r>
+              <w:rPr>
+                <w:szCs w:val="18"/>
+              </w:rPr>
+            </w:pPr>
+            <w:hyperlink r:id="rId26" w:history="1">
+              <w:r>
+                <w:rPr>
+                  <w:rStyle w:val="Hyperlink"/>
+                  <w:szCs w:val="18"/>
+                </w:rPr>
+                <w:t>Link</w:t>
+              </w:r>
+            </w:hyperlink>
           </w:p>
         </w:tc>
       </w:tr>
@@ -3108,24 +3135,29 @@
                 <w:szCs w:val="18"/>
               </w:rPr>
             </w:pPr>
-            <w:r>
-              <w:rPr>
-                <w:szCs w:val="18"/>
-              </w:rPr>
-              <w:t>*</w:t>
-            </w:r>
-            <w:r>
-              <w:rPr>
-                <w:szCs w:val="18"/>
-              </w:rPr>
-              <w:t>Link</w:t>
-            </w:r>
-            <w:r>
-              <w:rPr>
-                <w:szCs w:val="18"/>
-              </w:rPr>
-              <w:t>*</w:t>
-            </w:r>
+            <w:hyperlink r:id="rId27" w:history="1">
+              <w:r>
+                <w:rPr>
+                  <w:rStyle w:val="Hyperlink"/>
+                  <w:szCs w:val="18"/>
+                </w:rPr>
+                <w:t>*</w:t>
+              </w:r>
+              <w:r>
+                <w:rPr>
+                  <w:rStyle w:val="Hyperlink"/>
+                  <w:szCs w:val="18"/>
+                </w:rPr>
+                <w:t>Link</w:t>
+              </w:r>
+              <w:r>
+                <w:rPr>
+                  <w:rStyle w:val="Hyperlink"/>
+                  <w:szCs w:val="18"/>
+                </w:rPr>
+                <w:t>*</w:t>
+              </w:r>
+            </w:hyperlink>
           </w:p>
         </w:tc>
       </w:tr>
@@ -3135,12 +3167,12 @@
         </w:trPr>
         <w:tc>
           <w:tcPr>
-            <w:cnfStyle w:val="001000000000"/>
             <w:tcW w:w="3438" w:type="dxa"/>
           </w:tcPr>
           <w:p>
             <w:pPr>
               <w:jc w:val="center"/>
+              <w:cnfStyle w:val="001000000000"/>
               <w:rPr>
                 <w:szCs w:val="18"/>
               </w:rPr>
@@ -3160,7 +3192,6 @@
           <w:p>
             <w:pPr>
               <w:jc w:val="center"/>
-              <w:cnfStyle w:val="000000000000"/>
               <w:rPr>
                 <w:szCs w:val="18"/>
               </w:rPr>
@@ -3180,17 +3211,19 @@
           <w:p>
             <w:pPr>
               <w:jc w:val="center"/>
-              <w:cnfStyle w:val="000000000000"/>
-              <w:rPr>
-                <w:szCs w:val="18"/>
-              </w:rPr>
-            </w:pPr>
-            <w:r>
-              <w:rPr>
-                <w:szCs w:val="18"/>
-              </w:rPr>
-              <w:t>Link</w:t>
-            </w:r>
+              <w:rPr>
+                <w:szCs w:val="18"/>
+              </w:rPr>
+            </w:pPr>
+            <w:hyperlink r:id="rId28" w:history="1">
+              <w:r>
+                <w:rPr>
+                  <w:rStyle w:val="Hyperlink"/>
+                  <w:szCs w:val="18"/>
+                </w:rPr>
+                <w:t>Link</w:t>
+              </w:r>
+            </w:hyperlink>
           </w:p>
         </w:tc>
       </w:tr>
@@ -3251,24 +3284,29 @@
                 <w:szCs w:val="18"/>
               </w:rPr>
             </w:pPr>
-            <w:r>
-              <w:rPr>
-                <w:szCs w:val="18"/>
-              </w:rPr>
-              <w:t>*</w:t>
-            </w:r>
-            <w:r>
-              <w:rPr>
-                <w:szCs w:val="18"/>
-              </w:rPr>
-              <w:t>Link</w:t>
-            </w:r>
-            <w:r>
-              <w:rPr>
-                <w:szCs w:val="18"/>
-              </w:rPr>
-              <w:t>*</w:t>
-            </w:r>
+            <w:hyperlink r:id="rId29" w:history="1">
+              <w:r>
+                <w:rPr>
+                  <w:rStyle w:val="Hyperlink"/>
+                  <w:szCs w:val="18"/>
+                </w:rPr>
+                <w:t>*</w:t>
+              </w:r>
+              <w:r>
+                <w:rPr>
+                  <w:rStyle w:val="Hyperlink"/>
+                  <w:szCs w:val="18"/>
+                </w:rPr>
+                <w:t>Link</w:t>
+              </w:r>
+              <w:r>
+                <w:rPr>
+                  <w:rStyle w:val="Hyperlink"/>
+                  <w:szCs w:val="18"/>
+                </w:rPr>
+                <w:t>*</w:t>
+              </w:r>
+            </w:hyperlink>
           </w:p>
         </w:tc>
       </w:tr>
@@ -3278,12 +3316,12 @@
         </w:trPr>
         <w:tc>
           <w:tcPr>
-            <w:cnfStyle w:val="001000000000"/>
             <w:tcW w:w="3438" w:type="dxa"/>
           </w:tcPr>
           <w:p>
             <w:pPr>
               <w:jc w:val="center"/>
+              <w:cnfStyle w:val="001000000000"/>
               <w:rPr>
                 <w:szCs w:val="18"/>
               </w:rPr>
@@ -3303,7 +3341,6 @@
           <w:p>
             <w:pPr>
               <w:jc w:val="center"/>
-              <w:cnfStyle w:val="000000000000"/>
               <w:rPr>
                 <w:szCs w:val="18"/>
               </w:rPr>
@@ -3323,17 +3360,19 @@
           <w:p>
             <w:pPr>
               <w:jc w:val="center"/>
-              <w:cnfStyle w:val="000000000000"/>
-              <w:rPr>
-                <w:szCs w:val="18"/>
-              </w:rPr>
-            </w:pPr>
-            <w:r>
-              <w:rPr>
-                <w:szCs w:val="18"/>
-              </w:rPr>
-              <w:t>Link</w:t>
-            </w:r>
+              <w:rPr>
+                <w:szCs w:val="18"/>
+              </w:rPr>
+            </w:pPr>
+            <w:hyperlink r:id="rId30" w:history="1">
+              <w:r>
+                <w:rPr>
+                  <w:rStyle w:val="Hyperlink"/>
+                  <w:szCs w:val="18"/>
+                </w:rPr>
+                <w:t>Link</w:t>
+              </w:r>
+            </w:hyperlink>
           </w:p>
         </w:tc>
       </w:tr>
@@ -3394,12 +3433,15 @@
                 <w:szCs w:val="18"/>
               </w:rPr>
             </w:pPr>
-            <w:r>
-              <w:rPr>
-                <w:szCs w:val="18"/>
-              </w:rPr>
-              <w:t>Link</w:t>
-            </w:r>
+            <w:hyperlink r:id="rId31" w:history="1">
+              <w:r>
+                <w:rPr>
+                  <w:rStyle w:val="Hyperlink"/>
+                  <w:szCs w:val="18"/>
+                </w:rPr>
+                <w:t>Link</w:t>
+              </w:r>
+            </w:hyperlink>
           </w:p>
         </w:tc>
       </w:tr>
@@ -3409,12 +3451,12 @@
         </w:trPr>
         <w:tc>
           <w:tcPr>
-            <w:cnfStyle w:val="001000000000"/>
             <w:tcW w:w="3438" w:type="dxa"/>
           </w:tcPr>
           <w:p>
             <w:pPr>
               <w:jc w:val="center"/>
+              <w:cnfStyle w:val="001000000000"/>
               <w:rPr>
                 <w:szCs w:val="18"/>
               </w:rPr>
@@ -3434,7 +3476,6 @@
           <w:p>
             <w:pPr>
               <w:jc w:val="center"/>
-              <w:cnfStyle w:val="000000000000"/>
               <w:rPr>
                 <w:szCs w:val="18"/>
               </w:rPr>
@@ -3454,17 +3495,19 @@
           <w:p>
             <w:pPr>
               <w:jc w:val="center"/>
-              <w:cnfStyle w:val="000000000000"/>
-              <w:rPr>
-                <w:szCs w:val="18"/>
-              </w:rPr>
-            </w:pPr>
-            <w:r>
-              <w:rPr>
-                <w:szCs w:val="18"/>
-              </w:rPr>
-              <w:t>Link</w:t>
-            </w:r>
+              <w:rPr>
+                <w:szCs w:val="18"/>
+              </w:rPr>
+            </w:pPr>
+            <w:hyperlink r:id="rId32" w:history="1">
+              <w:r>
+                <w:rPr>
+                  <w:rStyle w:val="Hyperlink"/>
+                  <w:szCs w:val="18"/>
+                </w:rPr>
+                <w:t>Link</w:t>
+              </w:r>
+            </w:hyperlink>
           </w:p>
         </w:tc>
       </w:tr>
@@ -3525,12 +3568,15 @@
                 <w:szCs w:val="18"/>
               </w:rPr>
             </w:pPr>
-            <w:r>
-              <w:rPr>
-                <w:szCs w:val="18"/>
-              </w:rPr>
-              <w:t>Link</w:t>
-            </w:r>
+            <w:hyperlink r:id="rId33" w:history="1">
+              <w:r>
+                <w:rPr>
+                  <w:rStyle w:val="Hyperlink"/>
+                  <w:szCs w:val="18"/>
+                </w:rPr>
+                <w:t>Link</w:t>
+              </w:r>
+            </w:hyperlink>
           </w:p>
         </w:tc>
       </w:tr>
@@ -3540,12 +3586,12 @@
         </w:trPr>
         <w:tc>
           <w:tcPr>
-            <w:cnfStyle w:val="001000000000"/>
             <w:tcW w:w="3438" w:type="dxa"/>
           </w:tcPr>
           <w:p>
             <w:pPr>
               <w:jc w:val="center"/>
+              <w:cnfStyle w:val="001000000000"/>
               <w:rPr>
                 <w:szCs w:val="18"/>
               </w:rPr>
@@ -3565,7 +3611,6 @@
           <w:p>
             <w:pPr>
               <w:jc w:val="center"/>
-              <w:cnfStyle w:val="000000000000"/>
               <w:rPr>
                 <w:szCs w:val="18"/>
               </w:rPr>
@@ -3585,17 +3630,19 @@
           <w:p>
             <w:pPr>
               <w:jc w:val="center"/>
-              <w:cnfStyle w:val="000000000000"/>
-              <w:rPr>
-                <w:szCs w:val="18"/>
-              </w:rPr>
-            </w:pPr>
-            <w:r>
-              <w:rPr>
-                <w:szCs w:val="18"/>
-              </w:rPr>
-              <w:t>Link</w:t>
-            </w:r>
+              <w:rPr>
+                <w:szCs w:val="18"/>
+              </w:rPr>
+            </w:pPr>
+            <w:hyperlink r:id="rId34" w:history="1">
+              <w:r>
+                <w:rPr>
+                  <w:rStyle w:val="Hyperlink"/>
+                  <w:szCs w:val="18"/>
+                </w:rPr>
+                <w:t>Link</w:t>
+              </w:r>
+            </w:hyperlink>
           </w:p>
         </w:tc>
       </w:tr>
@@ -3656,12 +3703,15 @@
                 <w:szCs w:val="18"/>
               </w:rPr>
             </w:pPr>
-            <w:r>
-              <w:rPr>
-                <w:szCs w:val="18"/>
-              </w:rPr>
-              <w:t>Link</w:t>
-            </w:r>
+            <w:hyperlink r:id="rId35" w:history="1">
+              <w:r>
+                <w:rPr>
+                  <w:rStyle w:val="Hyperlink"/>
+                  <w:szCs w:val="18"/>
+                </w:rPr>
+                <w:t>Link</w:t>
+              </w:r>
+            </w:hyperlink>
           </w:p>
         </w:tc>
       </w:tr>
@@ -3671,12 +3721,12 @@
         </w:trPr>
         <w:tc>
           <w:tcPr>
-            <w:cnfStyle w:val="001000000000"/>
             <w:tcW w:w="3438" w:type="dxa"/>
           </w:tcPr>
           <w:p>
             <w:pPr>
               <w:jc w:val="center"/>
+              <w:cnfStyle w:val="001000000000"/>
               <w:rPr>
                 <w:szCs w:val="18"/>
               </w:rPr>
@@ -3696,7 +3746,6 @@
           <w:p>
             <w:pPr>
               <w:jc w:val="center"/>
-              <w:cnfStyle w:val="000000000000"/>
               <w:rPr>
                 <w:szCs w:val="18"/>
               </w:rPr>
@@ -3716,17 +3765,19 @@
           <w:p>
             <w:pPr>
               <w:jc w:val="center"/>
-              <w:cnfStyle w:val="000000000000"/>
-              <w:rPr>
-                <w:szCs w:val="18"/>
-              </w:rPr>
-            </w:pPr>
-            <w:r>
-              <w:rPr>
-                <w:szCs w:val="18"/>
-              </w:rPr>
-              <w:t>Link</w:t>
-            </w:r>
+              <w:rPr>
+                <w:szCs w:val="18"/>
+              </w:rPr>
+            </w:pPr>
+            <w:hyperlink r:id="rId36" w:history="1">
+              <w:r>
+                <w:rPr>
+                  <w:rStyle w:val="Hyperlink"/>
+                  <w:szCs w:val="18"/>
+                </w:rPr>
+                <w:t>Link</w:t>
+              </w:r>
+            </w:hyperlink>
           </w:p>
         </w:tc>
       </w:tr>
@@ -3788,12 +3839,15 @@
                 <w:szCs w:val="18"/>
               </w:rPr>
             </w:pPr>
-            <w:r>
-              <w:rPr>
-                <w:szCs w:val="18"/>
-              </w:rPr>
-              <w:t>Link</w:t>
-            </w:r>
+            <w:hyperlink r:id="rId37" w:history="1">
+              <w:r>
+                <w:rPr>
+                  <w:rStyle w:val="Hyperlink"/>
+                  <w:szCs w:val="18"/>
+                </w:rPr>
+                <w:t>Link</w:t>
+              </w:r>
+            </w:hyperlink>
           </w:p>
         </w:tc>
       </w:tr>
@@ -3803,12 +3857,12 @@
         </w:trPr>
         <w:tc>
           <w:tcPr>
-            <w:cnfStyle w:val="001000000000"/>
             <w:tcW w:w="3438" w:type="dxa"/>
           </w:tcPr>
           <w:p>
             <w:pPr>
               <w:jc w:val="center"/>
+              <w:cnfStyle w:val="001000000000"/>
               <w:rPr>
                 <w:szCs w:val="18"/>
               </w:rPr>
@@ -3828,7 +3882,6 @@
           <w:p>
             <w:pPr>
               <w:jc w:val="center"/>
-              <w:cnfStyle w:val="000000000000"/>
               <w:rPr>
                 <w:szCs w:val="18"/>
               </w:rPr>
@@ -3848,17 +3901,19 @@
           <w:p>
             <w:pPr>
               <w:jc w:val="center"/>
-              <w:cnfStyle w:val="000000000000"/>
-              <w:rPr>
-                <w:szCs w:val="18"/>
-              </w:rPr>
-            </w:pPr>
-            <w:r>
-              <w:rPr>
-                <w:szCs w:val="18"/>
-              </w:rPr>
-              <w:t>Link</w:t>
-            </w:r>
+              <w:rPr>
+                <w:szCs w:val="18"/>
+              </w:rPr>
+            </w:pPr>
+            <w:hyperlink r:id="rId38" w:history="1">
+              <w:r>
+                <w:rPr>
+                  <w:rStyle w:val="Hyperlink"/>
+                  <w:szCs w:val="18"/>
+                </w:rPr>
+                <w:t>Link</w:t>
+              </w:r>
+            </w:hyperlink>
           </w:p>
         </w:tc>
       </w:tr>
@@ -3919,12 +3974,15 @@
                 <w:szCs w:val="18"/>
               </w:rPr>
             </w:pPr>
-            <w:r>
-              <w:rPr>
-                <w:szCs w:val="18"/>
-              </w:rPr>
-              <w:t>Link</w:t>
-            </w:r>
+            <w:hyperlink r:id="rId39" w:history="1">
+              <w:r>
+                <w:rPr>
+                  <w:rStyle w:val="Hyperlink"/>
+                  <w:szCs w:val="18"/>
+                </w:rPr>
+                <w:t>Link</w:t>
+              </w:r>
+            </w:hyperlink>
           </w:p>
         </w:tc>
       </w:tr>
@@ -3934,12 +3992,12 @@
         </w:trPr>
         <w:tc>
           <w:tcPr>
-            <w:cnfStyle w:val="001000000000"/>
             <w:tcW w:w="3438" w:type="dxa"/>
           </w:tcPr>
           <w:p>
             <w:pPr>
               <w:jc w:val="center"/>
+              <w:cnfStyle w:val="001000000000"/>
               <w:rPr>
                 <w:szCs w:val="18"/>
               </w:rPr>
@@ -3959,7 +4017,6 @@
           <w:p>
             <w:pPr>
               <w:jc w:val="center"/>
-              <w:cnfStyle w:val="000000000000"/>
             </w:pPr>
             <w:r>
               <w:rPr>
@@ -3976,17 +4033,19 @@
           <w:p>
             <w:pPr>
               <w:jc w:val="center"/>
-              <w:cnfStyle w:val="000000000000"/>
-              <w:rPr>
-                <w:szCs w:val="18"/>
-              </w:rPr>
-            </w:pPr>
-            <w:r>
-              <w:rPr>
-                <w:szCs w:val="18"/>
-              </w:rPr>
-              <w:t>Link</w:t>
-            </w:r>
+              <w:rPr>
+                <w:szCs w:val="18"/>
+              </w:rPr>
+            </w:pPr>
+            <w:hyperlink r:id="rId40" w:history="1">
+              <w:r>
+                <w:rPr>
+                  <w:rStyle w:val="Hyperlink"/>
+                  <w:szCs w:val="18"/>
+                </w:rPr>
+                <w:t>Link</w:t>
+              </w:r>
+            </w:hyperlink>
           </w:p>
         </w:tc>
       </w:tr>
@@ -4008,6 +4067,18 @@
       </w:r>
       <w:r>
         <w:t xml:space="preserve"> For the most part once again, the diagram links do show a core/periphery structure in the MySQL project. In some cases the structure diagram does not resemble this, but in these cases it is usually when two releases are really close to one another, meaning perhaps a special structure has been created to respond to a few bug fixes. In addition, if it is bugs that are being fixed, some non-core members who are experts in these bugs might be brought in to analyze and fix the problem. Two examples which show the core/periphery structure at its best in this project are the two links that are starred in the table above.</w:t>
+      </w:r>
+    </w:p>
+    <w:p>
+      <w:pPr>
+        <w:jc w:val="both"/>
+      </w:pPr>
+      <w:r>
+        <w:tab/>
+        <w:t>The social network diagrams are defined using the following settings in UCINET:  UCINET data source (*</w:t>
+      </w:r>
+      <w:r>
+        <w:t>.##H or *.##d) and 1-mode network. The graphs show the nodes as each programmer in the communication structure and a directional arrow the direction of communication between them. The thickness/darkness of the arrow is used to represent its magnitude.</w:t>
       </w:r>
     </w:p>
     <w:p>
@@ -4331,6 +4402,31 @@
     </w:p>
     <w:p>
       <w:pPr>
+        <w:ind w:left="720" w:hanging="720"/>
+        <w:jc w:val="both"/>
+        <w:rPr>
+          <w:i/>
+        </w:rPr>
+      </w:pPr>
+      <w:r>
+        <w:t xml:space="preserve">NodeXL:  Network Overview, Discovery, and Exploration for Excel. </w:t>
+      </w:r>
+      <w:r>
+        <w:rPr>
+          <w:i/>
+        </w:rPr>
+        <w:t>CodePlex Open Source Community</w:t>
+      </w:r>
+      <w:r>
+        <w:rPr>
+          <w:i/>
+        </w:rPr>
+        <w:t>.</w:t>
+      </w:r>
+    </w:p>
+    <w:p/>
+    <w:p>
+      <w:pPr>
         <w:pStyle w:val="Bibliography"/>
         <w:ind w:left="720" w:hanging="720"/>
         <w:rPr>
@@ -4357,41 +4453,6 @@
         </w:rPr>
         <w:t>.</w:t>
       </w:r>
-    </w:p>
-    <w:p>
-      <w:pPr>
-        <w:ind w:left="720" w:hanging="720"/>
-        <w:jc w:val="both"/>
-      </w:pPr>
-    </w:p>
-    <w:p>
-      <w:pPr>
-        <w:ind w:left="720" w:hanging="720"/>
-        <w:jc w:val="both"/>
-        <w:rPr>
-          <w:i/>
-        </w:rPr>
-      </w:pPr>
-      <w:r>
-        <w:t>NodeXL</w:t>
-      </w:r>
-      <w:r>
-        <w:t xml:space="preserve">:  Network Overview, Discovery, and Exploration for Excel. </w:t>
-      </w:r>
-      <w:proofErr w:type="gramStart"/>
-      <w:r>
-        <w:rPr>
-          <w:i/>
-        </w:rPr>
-        <w:t>CodePlex Open Source Community</w:t>
-      </w:r>
-      <w:r>
-        <w:rPr>
-          <w:i/>
-        </w:rPr>
-        <w:t>.</w:t>
-      </w:r>
-      <w:proofErr w:type="gramEnd"/>
     </w:p>
     <w:sectPr>
       <w:pgSz w:w="12240" w:h="15840"/>
@@ -7571,7 +7632,7 @@
 </file>
 
 <file path=customXml/itemProps1.xml><?xml version="1.0" encoding="utf-8"?>
-<ds:datastoreItem xmlns:ds="http://schemas.openxmlformats.org/officeDocument/2006/customXml" ds:itemID="{5A33CF91-9D8C-43ED-AEEE-C6A548553147}">
+<ds:datastoreItem xmlns:ds="http://schemas.openxmlformats.org/officeDocument/2006/customXml" ds:itemID="{B7146981-2089-4BAA-B33F-316E7EF9D1A5}">
   <ds:schemaRefs>
     <ds:schemaRef ds:uri="http://schemas.openxmlformats.org/officeDocument/2006/bibliography"/>
   </ds:schemaRefs>

</xml_diff>

<commit_message>
Updates to Project Report through Proofreading
</commit_message>
<xml_diff>
--- a/Documentation/Final Report/Analysis Team - Final Report.docx
+++ b/Documentation/Final Report/Analysis Team - Final Report.docx
@@ -334,7 +334,13 @@
         <w:tab/>
       </w:r>
       <w:r>
-        <w:t>The communication, bug tracking, and source code repositories of a project can shed light on to the communication and other functions which happen to a development team throughout the course of a project. These repositories are blueprints which enshrine all characteristics of the project, the development team, and all other aspects that typically go into software production.</w:t>
+        <w:t xml:space="preserve">The communication, bug tracking, and source code repositories of a project can shed light on the communication and other functions which happen </w:t>
+      </w:r>
+      <w:r>
+        <w:t>around</w:t>
+      </w:r>
+      <w:r>
+        <w:t xml:space="preserve"> a development team throughout the course of a project. These repositories are blueprints which enshrine all characteristics of the project, the development team, and all other aspects that typically go into software production.</w:t>
       </w:r>
     </w:p>
     <w:p>
@@ -346,13 +352,43 @@
         <w:t>k being done by just one person, by a small group, or by e</w:t>
       </w:r>
       <w:r>
-        <w:t>veryone equally? Are their individuals on the outside which all go to for advice? All of these types of patterns and more can be discovered through the analysis of a project’s communications repository.</w:t>
+        <w:t>veryone equally? Are the</w:t>
+      </w:r>
+      <w:r>
+        <w:t>r</w:t>
+      </w:r>
+      <w:r>
+        <w:t>e</w:t>
+      </w:r>
+      <w:r>
+        <w:t xml:space="preserve"> individuals on the outside which all </w:t>
+      </w:r>
+      <w:r>
+        <w:t xml:space="preserve">others </w:t>
+      </w:r>
+      <w:r>
+        <w:t>go to for advice? All of these types of patterns and more can be discovered through the analysis of a proj</w:t>
+      </w:r>
+      <w:r>
+        <w:t>ect’s communications repository by researchers.</w:t>
       </w:r>
     </w:p>
     <w:p>
       <w:r>
         <w:tab/>
-        <w:t>This paper mines data from the mailing list repositories of an open source project, MySQL, in an attempt to learn the “blueprint” of the software development team throughout different points in time (namely, their software’s release dates). The mailing list data is put into an organized database and then re-organized and sent through third-party software that specializes in software project community structure analysis, in an attempt to see the results of this product.</w:t>
+        <w:t>This paper mines data from the mailing list repositories of an open source project, MySQL, in an attempt to learn the “blueprint” of the software development team throughout different points in time (namely, their software’s release dates). The mailing list data is put into an organized database and then re-organized and sent through third-party software that specializes in software project community structure analysis, in</w:t>
+      </w:r>
+      <w:r>
+        <w:t xml:space="preserve"> an attempt to see the results </w:t>
+      </w:r>
+      <w:r>
+        <w:t>f</w:t>
+      </w:r>
+      <w:r>
+        <w:t>or</w:t>
+      </w:r>
+      <w:r>
+        <w:t xml:space="preserve"> this product.</w:t>
       </w:r>
     </w:p>
     <w:p>
@@ -367,7 +403,13 @@
         <w:t>This study has serious implications not just for open source software, but also for any kind of distributed software development</w:t>
       </w:r>
       <w:r>
-        <w:t>. Open source and distributed software development (DSD) has a lot in common, with open source being a form of DSD which is pretty successful. Knowing what makes open source projects successful, one of those things being the core/periphery structure of users, would be a valuable thing that could be applied to DSD projects of all shapes and sizes in order to improve the overall quality of the software that is produced.</w:t>
+        <w:t>. Open source and distribute</w:t>
+      </w:r>
+      <w:r>
+        <w:t>d software development (DSD) have</w:t>
+      </w:r>
+      <w:r>
+        <w:t xml:space="preserve"> a lot in common, with open source being a form of DSD which is pretty successful. Knowing what makes open source projects successful, one of those things being the core/periphery structure of users, would be a valuable thing that could be applied to DSD projects of all shapes and sizes in order to improve the overall quality of the software that is produced.</w:t>
       </w:r>
     </w:p>
     <w:p>
@@ -411,13 +453,49 @@
     <w:p>
       <w:r>
         <w:tab/>
-        <w:t>Since all of these tools and repositories become so important, mining their contents can be very valuable to observe trends in projects in general, in projects at the company, and to steer that specific project if there are problems with it. One such trend which can be observed is what the communication structure of the DSD development team is like and if it is hindering things. There is no perfect formula to create a perfectly efficient DSD team, however, so this task is hard.</w:t>
+        <w:t xml:space="preserve">Since all of these tools and repositories become so important, mining their contents can be very valuable to observe trends in </w:t>
+      </w:r>
+      <w:r>
+        <w:t xml:space="preserve">all </w:t>
+      </w:r>
+      <w:r>
+        <w:t xml:space="preserve">projects in general, </w:t>
+      </w:r>
+      <w:r>
+        <w:t>whether open source</w:t>
+      </w:r>
+      <w:r>
+        <w:t xml:space="preserve"> projects</w:t>
+      </w:r>
+      <w:r>
+        <w:t xml:space="preserve"> or ones at a</w:t>
+      </w:r>
+      <w:r>
+        <w:t xml:space="preserve"> company</w:t>
+      </w:r>
+      <w:r>
+        <w:t xml:space="preserve">. </w:t>
+      </w:r>
+      <w:r>
+        <w:t>One such trend which can be observed is what the communication structure of the DSD development team is like and if it is hindering things. There is no perfect formula to create a perfectly efficient DSD team, however, so this task is hard.</w:t>
       </w:r>
     </w:p>
     <w:p>
       <w:r>
         <w:tab/>
-        <w:t>Therefore, the comparison is made between open source and DSD. This is because open source has many things in common with DSD, such as workers working remotely with no real communication other than the same used by DSD workers. In addition, they use the same types of repositories and are still able to perform great work with high quality software resulting.</w:t>
+        <w:t xml:space="preserve">Therefore, the comparison is made between open source and DSD. This is because open source has many things in common with DSD, such as workers working remotely with no real communication other than the same used by DSD workers. In addition, </w:t>
+      </w:r>
+      <w:r>
+        <w:t>open source projects</w:t>
+      </w:r>
+      <w:r>
+        <w:t xml:space="preserve"> use the same types of repositories and are still able to perform great work with high quality software </w:t>
+      </w:r>
+      <w:r>
+        <w:t>the result</w:t>
+      </w:r>
+      <w:r>
+        <w:t>.</w:t>
       </w:r>
     </w:p>
     <w:p>
@@ -435,7 +513,19 @@
         <w:t>”</w:t>
       </w:r>
       <w:r>
-        <w:t xml:space="preserve"> section. This structure allows for gatekeepers to the code who write most of the code and approve the rest of it, particularly to their expertise sections. In addition, the entire periphery </w:t>
+        <w:t xml:space="preserve"> section. This structure allows for gatekeepers to the code who</w:t>
+      </w:r>
+      <w:r>
+        <w:t>m write most of that</w:t>
+      </w:r>
+      <w:r>
+        <w:t xml:space="preserve"> code </w:t>
+      </w:r>
+      <w:r>
+        <w:t>snippet and approve changes to</w:t>
+      </w:r>
+      <w:r>
+        <w:t xml:space="preserve"> it, particularly to their expertise sections. In addition, the entire periphery </w:t>
       </w:r>
       <w:r>
         <w:t>acts as bug reporters to aid in making the software the best it can be.</w:t>
@@ -450,7 +540,13 @@
         <w:t>of many</w:t>
       </w:r>
       <w:r>
-        <w:t xml:space="preserve"> releases, which will allow researchers to see the changes to the blueprint over time, correlated to how the software was performing at that time. Finally, this report will explain how the mailing list repositories of MySQL were parsed and then re-stored, which will shed light on the best practices of mining repositories and also the movement for common formats of repositories.</w:t>
+        <w:t xml:space="preserve"> releases, which will allow researchers to see the changes to the blueprint over time, correlated to how the software was performing at that time. Finally, this report will explain how the mailing list repositories of MySQL wer</w:t>
+      </w:r>
+      <w:r>
+        <w:t xml:space="preserve">e parsed and then </w:t>
+      </w:r>
+      <w:r>
+        <w:t>stored, which will shed light on the best practices of mining repositories and also the movement for common formats of repositories.</w:t>
       </w:r>
     </w:p>
     <w:p>
@@ -459,7 +555,19 @@
         <w:t>The main objectives that the project was supposed to achieve include the following:  re-creating the entire MySQL community and social network for each major release in the last few years; compiling and studying metrics on the core/periphery structure of this community over the same time frame;</w:t>
       </w:r>
       <w:r>
-        <w:t xml:space="preserve"> and a production of charts showing trends for these two features over the same set of releases.</w:t>
+        <w:t xml:space="preserve"> and a production of </w:t>
+      </w:r>
+      <w:r>
+        <w:t>diagrams</w:t>
+      </w:r>
+      <w:r>
+        <w:t xml:space="preserve"> showing trends </w:t>
+      </w:r>
+      <w:r>
+        <w:t>in the social network</w:t>
+      </w:r>
+      <w:r>
+        <w:t xml:space="preserve"> over the same set of releases.</w:t>
       </w:r>
     </w:p>
     <w:p>
@@ -473,19 +581,30 @@
         <w:t xml:space="preserve">analyze and </w:t>
       </w:r>
       <w:r>
-        <w:t xml:space="preserve">re-create the MySQL social network and also obtain core/periphery metrics at each release </w:t>
-      </w:r>
-      <w:r>
-        <w:t xml:space="preserve">date </w:t>
-      </w:r>
-      <w:r>
-        <w:t xml:space="preserve">the team is interested in. More information on the pursuit of these objectives can be found in the </w:t>
+        <w:t xml:space="preserve">re-create the MySQL social network and also obtain core/periphery metrics at </w:t>
+      </w:r>
+      <w:r>
+        <w:t>many</w:t>
+      </w:r>
+      <w:r>
+        <w:t xml:space="preserve"> </w:t>
+      </w:r>
+      <w:r>
+        <w:t xml:space="preserve">major </w:t>
+      </w:r>
+      <w:r>
+        <w:t xml:space="preserve">release </w:t>
+      </w:r>
+      <w:r>
+        <w:t>date</w:t>
+      </w:r>
+      <w:r>
+        <w:t xml:space="preserve">. More information on the pursuit of these objectives can be found in the </w:t>
       </w:r>
       <w:r>
         <w:t>“Approach” section of this paper.</w:t>
       </w:r>
     </w:p>
-    <w:p/>
     <w:p>
       <w:pPr>
         <w:pStyle w:val="Heading1"/>
@@ -504,13 +623,22 @@
     <w:p>
       <w:r>
         <w:tab/>
-        <w:t>The project we worked with is MySQL, an open source database application. However, the team was not concerned with MySQL other than analyzing the communications that were produced during the development of the product, so that the team could use this to try to reproduce MySQL’s structure. The project’s main communication took place in a mailing list. The website has many categories of their mailing list, including the following:  Servers, Connectors, Internals, Eventum, Community, Non-English, and User Groups. The developer’s main communications, however, took place in the Internals category in the “Internals” and “Bugs” mailing lists. The mailing list is in a forum/thread structure, as opposed to an e-mail one-on-one structure.</w:t>
+        <w:t>The project the team</w:t>
+      </w:r>
+      <w:r>
+        <w:t xml:space="preserve"> worked with is MySQL, an open source database application. However, the team was not concerned with MySQL other than analyzing the communications that were produced during the development of the product, so that the team could use this to try to reproduce MySQL’s structure. The project’s main communication took place in a mailing list. The website has many categories of their mailing list, including the following:  Servers, Connectors, Internals, Eventum, Community, Non-English, and User Groups. The developer’s main communications, however, took place in the Internals category in the “Internals” and “Bugs” mailing lists. The mailing list is in a forum/thread structure, as opposed to an e-mail one-on-one structure.</w:t>
       </w:r>
     </w:p>
     <w:p>
       <w:r>
         <w:tab/>
-        <w:t xml:space="preserve">The technique used within this process included mining these mailing lists in Perl, writing these lists to a database, pulling them back out using Java, </w:t>
+        <w:t>The technique</w:t>
+      </w:r>
+      <w:r>
+        <w:t>s</w:t>
+      </w:r>
+      <w:r>
+        <w:t xml:space="preserve"> used within this process included mining these mailing lists in Perl, writing these lists to a database, pulling them back out using Java, </w:t>
       </w:r>
       <w:r>
         <w:t xml:space="preserve">and </w:t>
@@ -525,7 +653,13 @@
         <w:t>mation was written to a PostgreS</w:t>
       </w:r>
       <w:r>
-        <w:t>QL database simply to have it in a more accessible format than the mailing lists. A separate position paper analysis by this team discusses getting repositories into “common” formats, and this is an example of taking something very unique like a mailing list and putting into a database with a set schema to make it something researchers can use more easily. Finally, Java was used to pull the information back out of the database. This was chosen because with a set schema in the database, an object-oriented language allows to easily convert the schema to objects. Finally, the data was rewritten in formats that the analysis tools would accept.</w:t>
+        <w:t xml:space="preserve">QL database simply to have it in a more accessible format than the mailing lists. A separate position paper analysis by this team discusses getting repositories into “common” formats, and this is an example of taking something very unique like a mailing list and putting </w:t>
+      </w:r>
+      <w:r>
+        <w:t xml:space="preserve">it </w:t>
+      </w:r>
+      <w:r>
+        <w:t>into a database with a set schema to make it something researchers can use more easily. Finally, Java was used to pull the information back out of the database. This was chosen because with a set schema in the database, an object-oriented language allows to easily convert the schema to objects. Finally, the data was rewritten in formats that the analysis tools would accept.</w:t>
       </w:r>
     </w:p>
     <w:p>
@@ -594,7 +728,10 @@
         <w:t>analysis for MySQL. Below are the steps that were followed, to be described i</w:t>
       </w:r>
       <w:r>
-        <w:t>n more detail immediately after</w:t>
+        <w:t xml:space="preserve">n more detail </w:t>
+      </w:r>
+      <w:r>
+        <w:t>in the paragraphs beyond this listing</w:t>
       </w:r>
       <w:r>
         <w:t>.</w:t>
@@ -745,7 +882,13 @@
         </w:r>
       </w:hyperlink>
       <w:r>
-        <w:t xml:space="preserve">. The ones that were to be used needed to be determined and also the best methods to mine them needed to be determined. The two that ended up being chosen were “internals” and “bugs” because the “internals” list was described as “A list for people who work on the MySQL code.” In addition, the “bugs” list seemed important for a core periphery structure </w:t>
+        <w:t>. The ones that were to be used needed to be determined and also the best methods to mine them needed to be determined. The two that ended up being chosen were “internals” and “bugs” because the “internals” list was described as “A list for people who work on the MySQL code.” In addition, the “bugs” l</w:t>
+      </w:r>
+      <w:r>
+        <w:t>ist seemed important for a core/</w:t>
+      </w:r>
+      <w:r>
+        <w:t xml:space="preserve">periphery structure </w:t>
       </w:r>
       <w:r>
         <w:t xml:space="preserve">because many of the periphery’s main contributions </w:t>
@@ -765,6 +908,9 @@
         <w:tab/>
         <w:t>The second step involved writing a script to collect the data from these lists. As has been mentioned, a Perl script was written which contacts the appropriate News Groups and then parses them and organizes the information, eventually writing it to the database.</w:t>
       </w:r>
+      <w:r>
+        <w:t xml:space="preserve"> The Perl script handled special cases in the data to ensure accurate data.</w:t>
+      </w:r>
     </w:p>
     <w:p>
       <w:pPr>
@@ -772,7 +918,22 @@
       </w:pPr>
       <w:r>
         <w:tab/>
-        <w:t>The third step involves creating a PostgreSQL database using a common schema. The database was created with the detailed schema listed on the graphic on the very next page. The main table of the schema contains information on each piece of mail, including the “to” and “from” data. These are linked via foreign key to an “alias”, which can basically be one of the names for a person. There is a “person” table which is used to keep track of the one or more aliases. Finally, there is a thread key to help to group the messages into their forum or message board like threads. Otherwise, they are organized as e-mails, which isn’t true.</w:t>
+        <w:t xml:space="preserve">The third step involves creating a PostgreSQL database using a common schema. The database was created with the detailed schema listed on the graphic on the very next page. The main table of the schema contains information on each piece of mail, including the “to” and “from” data. These are linked via foreign key to an “alias”, which can basically be one of the names for a person. There is a “person” table which is used to keep track of the one or more aliases. Finally, there is a thread key to help to group the messages into their forum or message board like threads. Otherwise, they </w:t>
+      </w:r>
+      <w:r>
+        <w:t>would be</w:t>
+      </w:r>
+      <w:r>
+        <w:t xml:space="preserve"> organized as e-mails, which </w:t>
+      </w:r>
+      <w:r>
+        <w:t>do not</w:t>
+      </w:r>
+      <w:r>
+        <w:t xml:space="preserve"> show the entire picture of conversation</w:t>
+      </w:r>
+      <w:r>
+        <w:t>.</w:t>
       </w:r>
     </w:p>
     <w:p>
@@ -790,7 +951,19 @@
       </w:pPr>
       <w:r>
         <w:tab/>
-        <w:t>The fifth step is to choose a tool to analyze the data. As was mentioned previously in the Background section and will be mentioned more at the end of this section as an issue the team encountered, the team originally chose NodeXL but eventually chose UCINET.</w:t>
+        <w:t xml:space="preserve">The fifth step is to choose a tool to analyze the data. As was mentioned previously in the </w:t>
+      </w:r>
+      <w:r>
+        <w:t>“</w:t>
+      </w:r>
+      <w:r>
+        <w:t>Background</w:t>
+      </w:r>
+      <w:r>
+        <w:t>”</w:t>
+      </w:r>
+      <w:r>
+        <w:t xml:space="preserve"> section and will be mentioned more at the end of this section as an issue the team encountered, the team originally chose NodeXL but eventually chose UCINET.</w:t>
       </w:r>
     </w:p>
     <w:p>
@@ -808,7 +981,13 @@
       </w:pPr>
       <w:r>
         <w:tab/>
-        <w:t>The seventh step was to create a program which would read from the database and put the data into the correct format for the tool. The previously mentioned Java program was created to do this. It reads from the database, populated objects similar to the database schema, and then creates output for UCINET. A different output file is created for each date/release of interest, and the format is one of simply specifying the edges.</w:t>
+        <w:t xml:space="preserve">The seventh step was to create a program which would read from the database and put the data into the correct format for the tool. The previously mentioned Java program was created to do this. It reads from the </w:t>
+      </w:r>
+      <w:r>
+        <w:t>database, populates</w:t>
+      </w:r>
+      <w:r>
+        <w:t xml:space="preserve"> objects similar to the database schema, and then creates output for UCINET. A different output file is created for each date/release of interest, and the format is one of simply specifying the edges.</w:t>
       </w:r>
     </w:p>
     <w:p>
@@ -820,7 +999,13 @@
         <w:t xml:space="preserve">The eighth and final step was to analyze this data in the analysis tool. The </w:t>
       </w:r>
       <w:r>
-        <w:t xml:space="preserve">output from Step 7 was used to feed UCINET, which would then analyze the data and produce core/periphery metrics. The </w:t>
+        <w:t>output from Step 7 was used to feed UCINET, which would then produce core/periphery metrics</w:t>
+      </w:r>
+      <w:r>
+        <w:t xml:space="preserve"> which can be analyzed</w:t>
+      </w:r>
+      <w:r>
+        <w:t xml:space="preserve">. The </w:t>
       </w:r>
       <w:r>
         <w:t>results of the study of mailing list data from MySQL in UCINET are</w:t>
@@ -911,7 +1096,37 @@
       </w:pPr>
       <w:r>
         <w:tab/>
-        <w:t>As far as what has actually been built, the final result is a Perl script, Java program, and PostgreSQL data. The Perl script is one that can be re-used in the future to mine either the current MySQL mailing lists that it currently does on the site or any of the others quite easily. It also currently fills the PostgreSQL database, but can be quickly changed to fill any database. The Java program simply reads from a database and populates this common mailing list / forum database schema into Java objects which can then be manipulated. In its current form, the Java code produces output which is readable by UCINET. It can be easily configured to read from a different database and to write mailing list files for UCINET from different dates. Finally, the PostgreSQL is simply a database populated with all of the internal and bug forum posts from MySQL from the last ten years. It is an example of using the common schema for mailing lists and it can be mined by anyone for any purpose.</w:t>
+        <w:t>As far as what has actually been built, the final result is a Perl script, Java program, and PostgreSQL data. The Perl script is one that can be re-used in the future to mine either the current MySQL mailing lists that it currently does on the site or any of the others quite easily. It also currently fills the PostgreSQL database, but can be quickly changed to fill any database. The Java program simply reads from a database and populates this common mailing list / forum database schema into Java objects which can then be manipulated. In its current form, the Java code produces output which is readable by UCINET. It can be easily configured to read from a different database and to write mailing list files for UCINET from different dates. Finally, the PostgreSQL</w:t>
+      </w:r>
+      <w:r>
+        <w:t xml:space="preserve"> database</w:t>
+      </w:r>
+      <w:r>
+        <w:t xml:space="preserve"> is simply a database populated with all of the </w:t>
+      </w:r>
+      <w:r>
+        <w:t>“</w:t>
+      </w:r>
+      <w:r>
+        <w:t>internal</w:t>
+      </w:r>
+      <w:r>
+        <w:t>”</w:t>
+      </w:r>
+      <w:r>
+        <w:t xml:space="preserve"> and </w:t>
+      </w:r>
+      <w:r>
+        <w:t>“</w:t>
+      </w:r>
+      <w:r>
+        <w:t>bug</w:t>
+      </w:r>
+      <w:r>
+        <w:t>”</w:t>
+      </w:r>
+      <w:r>
+        <w:t xml:space="preserve"> forum posts from MySQL from the last ten years. It is an example of using the common schema for mailing lists and it can be mined by anyone for any purpose.</w:t>
       </w:r>
       <w:r>
         <w:t xml:space="preserve"> The repository containing the code and the documentation for all of these pieces is open source and is located at the following website:  </w:t>
@@ -934,7 +1149,25 @@
       </w:pPr>
       <w:r>
         <w:tab/>
-        <w:t>There were two main issues that occurred during the process of creating and building this application. The first issue was the issues with mining the mailing list. The mailing list was hard to parse because it contains over ten years worth of data and many things have changed over time, like the format of e-mails, format of names, etc. Since it’s not stored in a common or an easy to parse format, all of these become tough obstacles and it requires significant human investment to ensure the data is of high quality. The second issue was the choice of tool to use to analyze the mailing list data. The team pursued NodeXL, discussed previously in the Background section, for a long time before realizing that the centrality measurements that it can give would not be enough to make a convincing case for a core/periphery structure. Therefore, the team switched to UCINET, which was harder to use but guaranteed to have the statistics needed. However, the harder user interface of UCINET, combined with the late switch in the timeline of our project, did create an issue that was hard to overcome.</w:t>
+        <w:t>There were two main issues that occurred during the process of creating and building this application. The first issue was the issues with mining the mailing list. The mailing list was hard to parse because it contains over ten years worth of data and many things have changed over time, like the format of e-mails,</w:t>
+      </w:r>
+      <w:r>
+        <w:t xml:space="preserve"> format of names, etc. Since it i</w:t>
+      </w:r>
+      <w:r>
+        <w:t xml:space="preserve">s not stored in a common or an easy to parse format, all of these become tough obstacles and it requires significant human investment to ensure the data is of high quality. The second issue was the choice of tool to use to analyze the mailing list data. The team pursued NodeXL, discussed previously in the </w:t>
+      </w:r>
+      <w:r>
+        <w:t>“</w:t>
+      </w:r>
+      <w:r>
+        <w:t>Background</w:t>
+      </w:r>
+      <w:r>
+        <w:t>”</w:t>
+      </w:r>
+      <w:r>
+        <w:t xml:space="preserve"> section, for a long time before realizing that the centrality measurements that it can give would not be enough to make a convincing case for a core/periphery structure. Therefore, the team switched to UCINET, which was harder to use but guaranteed to have the statistics needed. However, the harder user interface of UCINET, combined with the late switch in the timeline of our project, did create an issue that was hard to overcome.</w:t>
       </w:r>
     </w:p>
     <w:p>
@@ -975,7 +1208,13 @@
         <w:t xml:space="preserve"> results</w:t>
       </w:r>
       <w:r>
-        <w:t xml:space="preserve"> and is followed by an in-depth discussion. Below is a table of displaying the main results. In the first column is the name of each release. The second column is the month and year of that particular release. The third column displays the results of a categorical analysis of the core and periphery structure of the MySQL communication structure </w:t>
+        <w:t xml:space="preserve"> and is followed by an in-depth</w:t>
+      </w:r>
+      <w:r>
+        <w:t xml:space="preserve"> discussion. Below is a table</w:t>
+      </w:r>
+      <w:r>
+        <w:t xml:space="preserve"> displaying the main results. In the first column is the name of each release. The second column is the month and year of that particular release. The third column displays the results of a categorical analysis of the core and periphery structure of the MySQL communication structure </w:t>
       </w:r>
       <w:r>
         <w:t xml:space="preserve">as a snapshot </w:t>
@@ -993,7 +1232,25 @@
         <w:t>its</w:t>
       </w:r>
       <w:r>
-        <w:t xml:space="preserve"> discussion is a picture of the social network of the MySQL development team based on the communication repository. This is also followed by a discussion of it. Finally there will be discussions of both what these results mean and also strengths and weaknesses of the process used to go about obtaining them.</w:t>
+        <w:t xml:space="preserve"> discussion is a </w:t>
+      </w:r>
+      <w:r>
+        <w:t xml:space="preserve">set of </w:t>
+      </w:r>
+      <w:r>
+        <w:t>picture</w:t>
+      </w:r>
+      <w:r>
+        <w:t>s</w:t>
+      </w:r>
+      <w:r>
+        <w:t xml:space="preserve"> of the social network of the MySQL development team based on the communication repository</w:t>
+      </w:r>
+      <w:r>
+        <w:t xml:space="preserve"> as a snapshot at the dates with each release</w:t>
+      </w:r>
+      <w:r>
+        <w:t>. This is also followed by a discussion of it. Finally there will be discussions of both what these results mean and also strengths and weaknesses of the process used to go about obtaining them.</w:t>
       </w:r>
     </w:p>
     <w:p>
@@ -1582,12 +1839,12 @@
       <w:tr>
         <w:tc>
           <w:tcPr>
+            <w:cnfStyle w:val="001000000000"/>
             <w:tcW w:w="3438" w:type="dxa"/>
           </w:tcPr>
           <w:p>
             <w:pPr>
               <w:jc w:val="center"/>
-              <w:cnfStyle w:val="001000000000"/>
               <w:rPr>
                 <w:szCs w:val="18"/>
               </w:rPr>
@@ -1607,6 +1864,7 @@
           <w:p>
             <w:pPr>
               <w:jc w:val="center"/>
+              <w:cnfStyle w:val="000000000000"/>
               <w:rPr>
                 <w:szCs w:val="18"/>
               </w:rPr>
@@ -1626,6 +1884,7 @@
           <w:p>
             <w:pPr>
               <w:jc w:val="center"/>
+              <w:cnfStyle w:val="000000000000"/>
               <w:rPr>
                 <w:szCs w:val="18"/>
               </w:rPr>
@@ -1662,6 +1921,7 @@
           <w:p>
             <w:pPr>
               <w:jc w:val="center"/>
+              <w:cnfStyle w:val="000000000000"/>
               <w:rPr>
                 <w:szCs w:val="18"/>
               </w:rPr>
@@ -1766,12 +2026,12 @@
       <w:tr>
         <w:tc>
           <w:tcPr>
+            <w:cnfStyle w:val="001000000000"/>
             <w:tcW w:w="3438" w:type="dxa"/>
           </w:tcPr>
           <w:p>
             <w:pPr>
               <w:jc w:val="center"/>
-              <w:cnfStyle w:val="001000000000"/>
               <w:rPr>
                 <w:szCs w:val="18"/>
               </w:rPr>
@@ -1791,6 +2051,7 @@
           <w:p>
             <w:pPr>
               <w:jc w:val="center"/>
+              <w:cnfStyle w:val="000000000000"/>
               <w:rPr>
                 <w:szCs w:val="18"/>
               </w:rPr>
@@ -1810,6 +2071,7 @@
           <w:p>
             <w:pPr>
               <w:jc w:val="center"/>
+              <w:cnfStyle w:val="000000000000"/>
               <w:rPr>
                 <w:szCs w:val="18"/>
               </w:rPr>
@@ -1832,6 +2094,7 @@
           <w:p>
             <w:pPr>
               <w:jc w:val="center"/>
+              <w:cnfStyle w:val="000000000000"/>
               <w:rPr>
                 <w:szCs w:val="18"/>
               </w:rPr>
@@ -1936,12 +2199,12 @@
       <w:tr>
         <w:tc>
           <w:tcPr>
+            <w:cnfStyle w:val="001000000000"/>
             <w:tcW w:w="3438" w:type="dxa"/>
           </w:tcPr>
           <w:p>
             <w:pPr>
               <w:jc w:val="center"/>
-              <w:cnfStyle w:val="001000000000"/>
               <w:rPr>
                 <w:szCs w:val="18"/>
               </w:rPr>
@@ -1961,6 +2224,7 @@
           <w:p>
             <w:pPr>
               <w:jc w:val="center"/>
+              <w:cnfStyle w:val="000000000000"/>
               <w:rPr>
                 <w:szCs w:val="18"/>
               </w:rPr>
@@ -1980,6 +2244,7 @@
           <w:p>
             <w:pPr>
               <w:jc w:val="center"/>
+              <w:cnfStyle w:val="000000000000"/>
               <w:rPr>
                 <w:szCs w:val="18"/>
               </w:rPr>
@@ -2002,6 +2267,7 @@
           <w:p>
             <w:pPr>
               <w:jc w:val="center"/>
+              <w:cnfStyle w:val="000000000000"/>
               <w:rPr>
                 <w:szCs w:val="18"/>
               </w:rPr>
@@ -2106,12 +2372,12 @@
       <w:tr>
         <w:tc>
           <w:tcPr>
+            <w:cnfStyle w:val="001000000000"/>
             <w:tcW w:w="3438" w:type="dxa"/>
           </w:tcPr>
           <w:p>
             <w:pPr>
               <w:jc w:val="center"/>
-              <w:cnfStyle w:val="001000000000"/>
               <w:rPr>
                 <w:szCs w:val="18"/>
               </w:rPr>
@@ -2131,6 +2397,7 @@
           <w:p>
             <w:pPr>
               <w:jc w:val="center"/>
+              <w:cnfStyle w:val="000000000000"/>
               <w:rPr>
                 <w:szCs w:val="18"/>
               </w:rPr>
@@ -2150,6 +2417,7 @@
           <w:p>
             <w:pPr>
               <w:jc w:val="center"/>
+              <w:cnfStyle w:val="000000000000"/>
               <w:rPr>
                 <w:szCs w:val="18"/>
               </w:rPr>
@@ -2172,6 +2440,7 @@
           <w:p>
             <w:pPr>
               <w:jc w:val="center"/>
+              <w:cnfStyle w:val="000000000000"/>
               <w:rPr>
                 <w:szCs w:val="18"/>
               </w:rPr>
@@ -2276,12 +2545,12 @@
       <w:tr>
         <w:tc>
           <w:tcPr>
+            <w:cnfStyle w:val="001000000000"/>
             <w:tcW w:w="3438" w:type="dxa"/>
           </w:tcPr>
           <w:p>
             <w:pPr>
               <w:jc w:val="center"/>
-              <w:cnfStyle w:val="001000000000"/>
               <w:rPr>
                 <w:szCs w:val="18"/>
               </w:rPr>
@@ -2301,6 +2570,7 @@
           <w:p>
             <w:pPr>
               <w:jc w:val="center"/>
+              <w:cnfStyle w:val="000000000000"/>
               <w:rPr>
                 <w:szCs w:val="18"/>
               </w:rPr>
@@ -2320,6 +2590,7 @@
           <w:p>
             <w:pPr>
               <w:jc w:val="center"/>
+              <w:cnfStyle w:val="000000000000"/>
               <w:rPr>
                 <w:szCs w:val="18"/>
               </w:rPr>
@@ -2342,6 +2613,7 @@
           <w:p>
             <w:pPr>
               <w:jc w:val="center"/>
+              <w:cnfStyle w:val="000000000000"/>
               <w:rPr>
                 <w:szCs w:val="18"/>
               </w:rPr>
@@ -2447,12 +2719,12 @@
       <w:tr>
         <w:tc>
           <w:tcPr>
+            <w:cnfStyle w:val="001000000000"/>
             <w:tcW w:w="3438" w:type="dxa"/>
           </w:tcPr>
           <w:p>
             <w:pPr>
               <w:jc w:val="center"/>
-              <w:cnfStyle w:val="001000000000"/>
               <w:rPr>
                 <w:szCs w:val="18"/>
               </w:rPr>
@@ -2472,6 +2744,7 @@
           <w:p>
             <w:pPr>
               <w:jc w:val="center"/>
+              <w:cnfStyle w:val="000000000000"/>
               <w:rPr>
                 <w:szCs w:val="18"/>
               </w:rPr>
@@ -2491,6 +2764,7 @@
           <w:p>
             <w:pPr>
               <w:jc w:val="center"/>
+              <w:cnfStyle w:val="000000000000"/>
               <w:rPr>
                 <w:szCs w:val="18"/>
               </w:rPr>
@@ -2513,6 +2787,7 @@
           <w:p>
             <w:pPr>
               <w:jc w:val="center"/>
+              <w:cnfStyle w:val="000000000000"/>
               <w:rPr>
                 <w:szCs w:val="18"/>
               </w:rPr>
@@ -2617,12 +2892,12 @@
       <w:tr>
         <w:tc>
           <w:tcPr>
+            <w:cnfStyle w:val="001000000000"/>
             <w:tcW w:w="3438" w:type="dxa"/>
           </w:tcPr>
           <w:p>
             <w:pPr>
               <w:jc w:val="center"/>
-              <w:cnfStyle w:val="001000000000"/>
               <w:rPr>
                 <w:szCs w:val="18"/>
               </w:rPr>
@@ -2642,6 +2917,7 @@
           <w:p>
             <w:pPr>
               <w:jc w:val="center"/>
+              <w:cnfStyle w:val="000000000000"/>
             </w:pPr>
             <w:r>
               <w:rPr>
@@ -2658,6 +2934,7 @@
           <w:p>
             <w:pPr>
               <w:jc w:val="center"/>
+              <w:cnfStyle w:val="000000000000"/>
               <w:rPr>
                 <w:szCs w:val="18"/>
               </w:rPr>
@@ -2680,6 +2957,7 @@
           <w:p>
             <w:pPr>
               <w:jc w:val="center"/>
+              <w:cnfStyle w:val="000000000000"/>
               <w:rPr>
                 <w:szCs w:val="18"/>
               </w:rPr>
@@ -2707,7 +2985,13 @@
         <w:tab/>
       </w:r>
       <w:r>
-        <w:t>The table above has links to the log files for both the categorical and continuous core/periphery metrics for each release. The calculations are done on all communications that occurred from the previous release date up to that one. The first few have no data because the MySQL mailing list archive only starts in 2/2000. One of the links says “Jammed” because the UCINET program was unable to process this data and failed. For the most part, the log file links do show a core/periphery structure in the MySQL project. In some cases the structure does not resemble this, but in these cases it is usually when two releases are really close to one another, meaning perhaps a special structure has been created to respond to a few bug fixes. In addition, if it is bugs that are being fixed, some non-core members who are experts in these bugs might be brought in to analyze and fix the problem. Two examples which show the core/periphery structure at its best in this project are the two links that are starred in the table above.</w:t>
+        <w:t xml:space="preserve">The table above has links to the log files for both the categorical and continuous core/periphery metrics for each release. The calculations are done on all communications that occurred from the previous release date up to that one. The first few have no data because the MySQL mailing list archive only starts in 2/2000. One of the links says “Jammed” because the UCINET program was unable to process this data and failed. For the most part, the log file links do show a core/periphery structure in the MySQL project. In some cases the structure does not resemble this, but in these cases it is usually when two releases are really close to one another, meaning perhaps a special </w:t>
+      </w:r>
+      <w:r>
+        <w:t xml:space="preserve">team </w:t>
+      </w:r>
+      <w:r>
+        <w:t>structure has been created to respond to a few bug fixes. In addition, if it is bugs that are being fixed, some non-core members who are experts in these bugs might be brought in to analyze and fix the problem. Two examples which show the core/periphery structure at its best in this project are the two links that are starred in the table above.</w:t>
       </w:r>
     </w:p>
     <w:p>
@@ -2716,7 +3000,28 @@
       </w:pPr>
       <w:r>
         <w:tab/>
-        <w:t>The categorical core/periphery metrics are defined using the following settings in UCINET:  The correlation algorithm with 50 iterations and a population size of 100 genetic algorithms. The resulting log file contains first a listing of which nodes would belong in the core and which in the periphery. It also contains a block matrix, which has four quadrants, one signifying the core and three signifying different types of peripheries. The final fitness density is shown, which is how well this network was able to be matched up to a traditional core/periphery structure. At the end of the file a density matrix is available, showing the density of each of the four quadrants. The continuous core/periphery metrics are unfortunately currently unavailable due to a floating point operation bug in UCINET.</w:t>
+        <w:t>The categorical core/periphery metrics are defined using the following settings in UCINET:  The correlation algorithm with 50 iterations and a population size of 100 genetic algorithms. The resulting log file contains first a listing of which nodes would belong in the core and which in the periphery. It also contains a block matrix, which has four quadrants, one signifying the core</w:t>
+      </w:r>
+      <w:r>
+        <w:t>, one signifying the periphery,</w:t>
+      </w:r>
+      <w:r>
+        <w:t xml:space="preserve"> and </w:t>
+      </w:r>
+      <w:r>
+        <w:t>two</w:t>
+      </w:r>
+      <w:r>
+        <w:t xml:space="preserve"> signifying </w:t>
+      </w:r>
+      <w:r>
+        <w:t>communication between the two</w:t>
+      </w:r>
+      <w:r>
+        <w:t>. The final fitness density is shown, which is how well this network was able to be matched up to a traditional core/periphery structure. At the end of the file a density matrix is available, showing the density of each of the four quadrants. The continuous core/periphery metrics are unfortunately currently unavailable due to a floatin</w:t>
+      </w:r>
+      <w:r>
+        <w:t>g point operation bug in UCINET (Even symmetric matrices fail).</w:t>
       </w:r>
     </w:p>
     <w:p>
@@ -3018,12 +3323,12 @@
         </w:trPr>
         <w:tc>
           <w:tcPr>
+            <w:cnfStyle w:val="001000000000"/>
             <w:tcW w:w="3438" w:type="dxa"/>
           </w:tcPr>
           <w:p>
             <w:pPr>
               <w:jc w:val="center"/>
-              <w:cnfStyle w:val="001000000000"/>
               <w:rPr>
                 <w:szCs w:val="18"/>
               </w:rPr>
@@ -3043,6 +3348,7 @@
           <w:p>
             <w:pPr>
               <w:jc w:val="center"/>
+              <w:cnfStyle w:val="000000000000"/>
               <w:rPr>
                 <w:szCs w:val="18"/>
               </w:rPr>
@@ -3062,6 +3368,7 @@
           <w:p>
             <w:pPr>
               <w:jc w:val="center"/>
+              <w:cnfStyle w:val="000000000000"/>
               <w:rPr>
                 <w:szCs w:val="18"/>
               </w:rPr>
@@ -3167,12 +3474,12 @@
         </w:trPr>
         <w:tc>
           <w:tcPr>
+            <w:cnfStyle w:val="001000000000"/>
             <w:tcW w:w="3438" w:type="dxa"/>
           </w:tcPr>
           <w:p>
             <w:pPr>
               <w:jc w:val="center"/>
-              <w:cnfStyle w:val="001000000000"/>
               <w:rPr>
                 <w:szCs w:val="18"/>
               </w:rPr>
@@ -3192,6 +3499,7 @@
           <w:p>
             <w:pPr>
               <w:jc w:val="center"/>
+              <w:cnfStyle w:val="000000000000"/>
               <w:rPr>
                 <w:szCs w:val="18"/>
               </w:rPr>
@@ -3211,6 +3519,7 @@
           <w:p>
             <w:pPr>
               <w:jc w:val="center"/>
+              <w:cnfStyle w:val="000000000000"/>
               <w:rPr>
                 <w:szCs w:val="18"/>
               </w:rPr>
@@ -3316,12 +3625,12 @@
         </w:trPr>
         <w:tc>
           <w:tcPr>
+            <w:cnfStyle w:val="001000000000"/>
             <w:tcW w:w="3438" w:type="dxa"/>
           </w:tcPr>
           <w:p>
             <w:pPr>
               <w:jc w:val="center"/>
-              <w:cnfStyle w:val="001000000000"/>
               <w:rPr>
                 <w:szCs w:val="18"/>
               </w:rPr>
@@ -3341,6 +3650,7 @@
           <w:p>
             <w:pPr>
               <w:jc w:val="center"/>
+              <w:cnfStyle w:val="000000000000"/>
               <w:rPr>
                 <w:szCs w:val="18"/>
               </w:rPr>
@@ -3360,6 +3670,7 @@
           <w:p>
             <w:pPr>
               <w:jc w:val="center"/>
+              <w:cnfStyle w:val="000000000000"/>
               <w:rPr>
                 <w:szCs w:val="18"/>
               </w:rPr>
@@ -3451,12 +3762,12 @@
         </w:trPr>
         <w:tc>
           <w:tcPr>
+            <w:cnfStyle w:val="001000000000"/>
             <w:tcW w:w="3438" w:type="dxa"/>
           </w:tcPr>
           <w:p>
             <w:pPr>
               <w:jc w:val="center"/>
-              <w:cnfStyle w:val="001000000000"/>
               <w:rPr>
                 <w:szCs w:val="18"/>
               </w:rPr>
@@ -3476,6 +3787,7 @@
           <w:p>
             <w:pPr>
               <w:jc w:val="center"/>
+              <w:cnfStyle w:val="000000000000"/>
               <w:rPr>
                 <w:szCs w:val="18"/>
               </w:rPr>
@@ -3495,6 +3807,7 @@
           <w:p>
             <w:pPr>
               <w:jc w:val="center"/>
+              <w:cnfStyle w:val="000000000000"/>
               <w:rPr>
                 <w:szCs w:val="18"/>
               </w:rPr>
@@ -3586,12 +3899,12 @@
         </w:trPr>
         <w:tc>
           <w:tcPr>
+            <w:cnfStyle w:val="001000000000"/>
             <w:tcW w:w="3438" w:type="dxa"/>
           </w:tcPr>
           <w:p>
             <w:pPr>
               <w:jc w:val="center"/>
-              <w:cnfStyle w:val="001000000000"/>
               <w:rPr>
                 <w:szCs w:val="18"/>
               </w:rPr>
@@ -3611,6 +3924,7 @@
           <w:p>
             <w:pPr>
               <w:jc w:val="center"/>
+              <w:cnfStyle w:val="000000000000"/>
               <w:rPr>
                 <w:szCs w:val="18"/>
               </w:rPr>
@@ -3630,6 +3944,7 @@
           <w:p>
             <w:pPr>
               <w:jc w:val="center"/>
+              <w:cnfStyle w:val="000000000000"/>
               <w:rPr>
                 <w:szCs w:val="18"/>
               </w:rPr>
@@ -3721,12 +4036,12 @@
         </w:trPr>
         <w:tc>
           <w:tcPr>
+            <w:cnfStyle w:val="001000000000"/>
             <w:tcW w:w="3438" w:type="dxa"/>
           </w:tcPr>
           <w:p>
             <w:pPr>
               <w:jc w:val="center"/>
-              <w:cnfStyle w:val="001000000000"/>
               <w:rPr>
                 <w:szCs w:val="18"/>
               </w:rPr>
@@ -3746,6 +4061,7 @@
           <w:p>
             <w:pPr>
               <w:jc w:val="center"/>
+              <w:cnfStyle w:val="000000000000"/>
               <w:rPr>
                 <w:szCs w:val="18"/>
               </w:rPr>
@@ -3765,6 +4081,7 @@
           <w:p>
             <w:pPr>
               <w:jc w:val="center"/>
+              <w:cnfStyle w:val="000000000000"/>
               <w:rPr>
                 <w:szCs w:val="18"/>
               </w:rPr>
@@ -3857,12 +4174,12 @@
         </w:trPr>
         <w:tc>
           <w:tcPr>
+            <w:cnfStyle w:val="001000000000"/>
             <w:tcW w:w="3438" w:type="dxa"/>
           </w:tcPr>
           <w:p>
             <w:pPr>
               <w:jc w:val="center"/>
-              <w:cnfStyle w:val="001000000000"/>
               <w:rPr>
                 <w:szCs w:val="18"/>
               </w:rPr>
@@ -3882,6 +4199,7 @@
           <w:p>
             <w:pPr>
               <w:jc w:val="center"/>
+              <w:cnfStyle w:val="000000000000"/>
               <w:rPr>
                 <w:szCs w:val="18"/>
               </w:rPr>
@@ -3901,6 +4219,7 @@
           <w:p>
             <w:pPr>
               <w:jc w:val="center"/>
+              <w:cnfStyle w:val="000000000000"/>
               <w:rPr>
                 <w:szCs w:val="18"/>
               </w:rPr>
@@ -3992,12 +4311,12 @@
         </w:trPr>
         <w:tc>
           <w:tcPr>
+            <w:cnfStyle w:val="001000000000"/>
             <w:tcW w:w="3438" w:type="dxa"/>
           </w:tcPr>
           <w:p>
             <w:pPr>
               <w:jc w:val="center"/>
-              <w:cnfStyle w:val="001000000000"/>
               <w:rPr>
                 <w:szCs w:val="18"/>
               </w:rPr>
@@ -4017,6 +4336,7 @@
           <w:p>
             <w:pPr>
               <w:jc w:val="center"/>
+              <w:cnfStyle w:val="000000000000"/>
             </w:pPr>
             <w:r>
               <w:rPr>
@@ -4033,6 +4353,7 @@
           <w:p>
             <w:pPr>
               <w:jc w:val="center"/>
+              <w:cnfStyle w:val="000000000000"/>
               <w:rPr>
                 <w:szCs w:val="18"/>
               </w:rPr>
@@ -4066,7 +4387,13 @@
         <w:t>The table above has links to the social network picture diagrams for each of the releases that are listed above. The social network diagrams were built by analyzing all communications that occurred from the previous release date up to that one. The first few have no diagram because the MySQL mailing list archive only starts in 2/2000.</w:t>
       </w:r>
       <w:r>
-        <w:t xml:space="preserve"> For the most part once again, the diagram links do show a core/periphery structure in the MySQL project. In some cases the structure diagram does not resemble this, but in these cases it is usually when two releases are really close to one another, meaning perhaps a special structure has been created to respond to a few bug fixes. In addition, if it is bugs that are being fixed, some non-core members who are experts in these bugs might be brought in to analyze and fix the problem. Two examples which show the core/periphery structure at its best in this project are the two links that are starred in the table above.</w:t>
+        <w:t xml:space="preserve"> For the most part once again, the diagram links do show a core/periphery structure in the MySQL project. In some cases the structure diagram does not resemble this, but in these cases it is usually when two releases are really close to one another, meaning perhaps a special </w:t>
+      </w:r>
+      <w:r>
+        <w:t xml:space="preserve">team </w:t>
+      </w:r>
+      <w:r>
+        <w:t>structure has been created to respond to a few bug fixes. In addition, if it is bugs that are being fixed, some non-core members who are experts in these bugs might be brought in to analyze and fix the problem. Two examples which show the core/periphery structure at its best in this project are the two links that are starred in the table above.</w:t>
       </w:r>
     </w:p>
     <w:p>
@@ -4119,7 +4446,13 @@
         <w:t xml:space="preserve"> that the data was put into a common format first, that the results are easily reproducible, and that proven products were used in part of the experiment’s pipeline. The data was first put into a common format, which is great for future researchers to build from in their experiments. It was very tedious to mine the MySQL mailing list, and this is something that took much longer than the team expected and had many nuances. By essentially converting the data into a common </w:t>
       </w:r>
       <w:r>
-        <w:t>format by putting it into a database with a very common sense schema, it is more accessible for future researchers. The experiment is very reproducible because it is well documented earlier in the report and the common format and the use of UCINET, the process used to achieve results is pretty straightforward. Finally, another positive is that proven products were used in the pipeline to obtain results. By using UCINET, this guarantees that proven core/periphery metrics that are touted by Borgatti and others are used instead of inventing new metrics. This is important to compare the results of this paper to other researcher’s experiments as well.</w:t>
+        <w:t>format by putting it into a database with a very common sense schema, it is more accessible for future researchers. The experiment is very reproducible because it is well documented earlier in the report and the common format and t</w:t>
+      </w:r>
+      <w:r>
+        <w:t>he use of UCINET. T</w:t>
+      </w:r>
+      <w:r>
+        <w:t>he process used to achieve results is pretty straightforward. Finally, another positive is that proven products were used in the pipeline to obtain results. By using UCINET, this guarantees that proven core/periphery metrics that are touted by Borgatti and others are used instead of inventing new metrics. This is important to compare the results of this paper to other researcher’s experiments as well.</w:t>
       </w:r>
     </w:p>
     <w:p>
@@ -4134,7 +4467,19 @@
         <w:t>versions</w:t>
       </w:r>
       <w:r>
-        <w:t xml:space="preserve"> of their mail servers, the format of people’s names, e-mail addresses, etc. changed. In addition, social aspects such as etiquettes and other things changed, making it hard to parse efficiently. The process took a lot of time and several iterations, as much of the data required special cases of parsing. In addition, due to the time frame, the team cannot guarantee that every single thing was properly parsed from the mailing list as it was input into the database common format. In addition, the team’s experiment is dependent on the work of Borgatti and on UCINET. While this is a strength as previously stated, it is also a weakness because if there end up being any issues with their research, this team’s research would also be affected by it. In addition, to reproduce the work, their software is required – another dependency.</w:t>
+        <w:t xml:space="preserve"> of their mail servers, the format of people’s names, e-mail addresses, etc. changed. In addition, social aspects such as etiquettes and other things changed, making it hard to parse efficiently. The process took a lot of time and several iterations, as much of the data required special cases of parsing. In addition, due to the time frame, the team cannot guarantee that every single thing was properly parsed from the mailing list as it was input into the database common format. In addition, the team’s experiment is dependent on the work of Borgatti and on UCINET. While this is a strength as previously stated, it is also a weakness because if there end</w:t>
+      </w:r>
+      <w:r>
+        <w:t>s</w:t>
+      </w:r>
+      <w:r>
+        <w:t xml:space="preserve"> up being any issues with </w:t>
+      </w:r>
+      <w:r>
+        <w:t>Borgatti’s</w:t>
+      </w:r>
+      <w:r>
+        <w:t xml:space="preserve"> research, this team’s research would also be affected by it. In addition, to reproduce the work, their software is required – another dependency.</w:t>
       </w:r>
     </w:p>
     <w:p>
@@ -4161,7 +4506,19 @@
       </w:pPr>
       <w:r>
         <w:tab/>
-        <w:t>This experiment yielded some very important “lessons learned” from the entire project. The first big lesson the team learned was that mining repositories and mailing lists in particular can be very cumbersome and that there is a worthy argument for common formats, which the team discusses in a separate position paper which can be found listed in the “References” section. While the planned for approximately 50% of the time given for the project to data mining/collection, it ended up taking much closer to 70-80% of the total project duration, due to some of the nuances and just simple changes over a ten year span in how MySQL developers communicate, as described in the previous section. A second big lesson, learned throughout the course of this project is that open source and DSD are very similar. This topic has been discussed extensively throughout this report.</w:t>
+        <w:t xml:space="preserve">This experiment yielded some very important “lessons learned” from the entire project. The first big lesson the team learned was that mining repositories and mailing lists in particular can be very cumbersome and that there is a worthy argument for common formats, which the team discusses in a separate position paper which can be found listed in the “References” section. While the </w:t>
+      </w:r>
+      <w:r>
+        <w:t xml:space="preserve">team </w:t>
+      </w:r>
+      <w:r>
+        <w:t xml:space="preserve">planned for approximately 50% of the time given for the project to </w:t>
+      </w:r>
+      <w:r>
+        <w:t xml:space="preserve">be used for </w:t>
+      </w:r>
+      <w:r>
+        <w:t>data mining/collection, it ended up taking much closer to 70-80% of the total project duration, due to some of the nuances and just simple changes over a ten year span in how MySQL developers communicate, as described in the previous section. A second big lesson, learned throughout the course of this project is that open source and DSD are very similar. This topic has been discussed extensively throughout this report.</w:t>
       </w:r>
     </w:p>
     <w:p>
@@ -4170,7 +4527,13 @@
       </w:pPr>
       <w:r>
         <w:tab/>
-        <w:t>The most significant contribution of this paper is simply a full core/periphery analysis of the MySQL product at plenty of different release points. This analysis as well as the actual social network graph produced by the research team allows other researchers to see trends in the structure of the development team throughout the different releases. Not only does this let the team justify that there is indeed a core/periphery structure, but how the structure of programmers changes from one release to another can be correlated with actual changes and issues with each release to perhaps explain why the changes indeed occurred in the first place.</w:t>
+        <w:t xml:space="preserve">The most significant contribution of this paper is simply a full core/periphery analysis of the MySQL product at plenty of different release points. This analysis as well as the actual social network graph produced by the research team allows other researchers to see trends in the structure of the development team throughout the different releases. Not only does this let the team justify that there is indeed a core/periphery structure, but how the structure of programmers changes from one release to another can be correlated with actual changes and issues with each release to perhaps explain why the changes </w:t>
+      </w:r>
+      <w:r>
+        <w:t xml:space="preserve">in the software </w:t>
+      </w:r>
+      <w:r>
+        <w:t>indeed occurred in the first place.</w:t>
       </w:r>
     </w:p>
     <w:p>
@@ -7632,7 +7995,7 @@
 </file>
 
 <file path=customXml/itemProps1.xml><?xml version="1.0" encoding="utf-8"?>
-<ds:datastoreItem xmlns:ds="http://schemas.openxmlformats.org/officeDocument/2006/customXml" ds:itemID="{B7146981-2089-4BAA-B33F-316E7EF9D1A5}">
+<ds:datastoreItem xmlns:ds="http://schemas.openxmlformats.org/officeDocument/2006/customXml" ds:itemID="{CF994D26-06E3-44D5-AD1D-857A29BFA76D}">
   <ds:schemaRefs>
     <ds:schemaRef ds:uri="http://schemas.openxmlformats.org/officeDocument/2006/bibliography"/>
   </ds:schemaRefs>

</xml_diff>

<commit_message>
Project Report - Did Page Numbers and Fixed Links
</commit_message>
<xml_diff>
--- a/Documentation/Final Report/Analysis Team - Final Report.docx
+++ b/Documentation/Final Report/Analysis Team - Final Report.docx
@@ -112,7 +112,7 @@
       <w:r>
         <w:t xml:space="preserve">:  </w:t>
       </w:r>
-      <w:hyperlink r:id="rId6" w:history="1">
+      <w:hyperlink r:id="rId8" w:history="1">
         <w:r>
           <w:rPr>
             <w:rStyle w:val="Hyperlink"/>
@@ -164,7 +164,7 @@
       <w:r>
         <w:t xml:space="preserve">:  </w:t>
       </w:r>
-      <w:hyperlink r:id="rId7" w:history="1">
+      <w:hyperlink r:id="rId9" w:history="1">
         <w:r>
           <w:rPr>
             <w:rStyle w:val="Hyperlink"/>
@@ -222,7 +222,7 @@
       <w:r>
         <w:t xml:space="preserve">:  </w:t>
       </w:r>
-      <w:hyperlink r:id="rId8" w:history="1">
+      <w:hyperlink r:id="rId10" w:history="1">
         <w:r>
           <w:rPr>
             <w:rStyle w:val="Hyperlink"/>
@@ -873,7 +873,7 @@
       <w:r>
         <w:t xml:space="preserve">he first step was to analyze the MySQL Mailing lists, which are located at </w:t>
       </w:r>
-      <w:hyperlink r:id="rId9" w:history="1">
+      <w:hyperlink r:id="rId11" w:history="1">
         <w:r>
           <w:rPr>
             <w:rStyle w:val="Hyperlink"/>
@@ -1041,7 +1041,7 @@
                     </pic:cNvPicPr>
                   </pic:nvPicPr>
                   <pic:blipFill>
-                    <a:blip r:embed="rId10" cstate="print"/>
+                    <a:blip r:embed="rId12" cstate="print"/>
                     <a:srcRect l="4492" t="16718" r="1550" b="8669"/>
                     <a:stretch>
                       <a:fillRect/>
@@ -1131,7 +1131,7 @@
       <w:r>
         <w:t xml:space="preserve"> The repository containing the code and the documentation for all of these pieces is open source and is located at the following website:  </w:t>
       </w:r>
-      <w:hyperlink r:id="rId11" w:history="1">
+      <w:hyperlink r:id="rId13" w:history="1">
         <w:r>
           <w:rPr>
             <w:rStyle w:val="Hyperlink"/>
@@ -1790,7 +1790,7 @@
                 <w:szCs w:val="18"/>
               </w:rPr>
             </w:pPr>
-            <w:hyperlink r:id="rId12" w:history="1">
+            <w:hyperlink r:id="rId14" w:history="1">
               <w:r>
                 <w:rPr>
                   <w:rStyle w:val="Hyperlink"/>
@@ -1889,7 +1889,7 @@
                 <w:szCs w:val="18"/>
               </w:rPr>
             </w:pPr>
-            <w:hyperlink r:id="rId13" w:history="1">
+            <w:hyperlink r:id="rId15" w:history="1">
               <w:r>
                 <w:rPr>
                   <w:rStyle w:val="Hyperlink"/>
@@ -1991,179 +1991,6 @@
                 <w:szCs w:val="18"/>
               </w:rPr>
             </w:pPr>
-            <w:hyperlink r:id="rId14" w:history="1">
-              <w:r>
-                <w:rPr>
-                  <w:rStyle w:val="Hyperlink"/>
-                  <w:szCs w:val="18"/>
-                </w:rPr>
-                <w:t>Link</w:t>
-              </w:r>
-            </w:hyperlink>
-          </w:p>
-        </w:tc>
-        <w:tc>
-          <w:tcPr>
-            <w:tcW w:w="2070" w:type="dxa"/>
-          </w:tcPr>
-          <w:p>
-            <w:pPr>
-              <w:jc w:val="center"/>
-              <w:cnfStyle w:val="000000100000"/>
-              <w:rPr>
-                <w:szCs w:val="18"/>
-              </w:rPr>
-            </w:pPr>
-            <w:r>
-              <w:rPr>
-                <w:szCs w:val="18"/>
-              </w:rPr>
-              <w:t>Link</w:t>
-            </w:r>
-          </w:p>
-        </w:tc>
-      </w:tr>
-      <w:tr>
-        <w:tc>
-          <w:tcPr>
-            <w:cnfStyle w:val="001000000000"/>
-            <w:tcW w:w="3438" w:type="dxa"/>
-          </w:tcPr>
-          <w:p>
-            <w:pPr>
-              <w:jc w:val="center"/>
-              <w:rPr>
-                <w:szCs w:val="18"/>
-              </w:rPr>
-            </w:pPr>
-            <w:r>
-              <w:rPr>
-                <w:szCs w:val="18"/>
-              </w:rPr>
-              <w:t>mysql-4.1.21.tar.gz</w:t>
-            </w:r>
-          </w:p>
-        </w:tc>
-        <w:tc>
-          <w:tcPr>
-            <w:tcW w:w="1710" w:type="dxa"/>
-          </w:tcPr>
-          <w:p>
-            <w:pPr>
-              <w:jc w:val="center"/>
-              <w:cnfStyle w:val="000000000000"/>
-              <w:rPr>
-                <w:szCs w:val="18"/>
-              </w:rPr>
-            </w:pPr>
-            <w:r>
-              <w:rPr>
-                <w:szCs w:val="18"/>
-              </w:rPr>
-              <w:t>7/2006</w:t>
-            </w:r>
-          </w:p>
-        </w:tc>
-        <w:tc>
-          <w:tcPr>
-            <w:tcW w:w="1668" w:type="dxa"/>
-          </w:tcPr>
-          <w:p>
-            <w:pPr>
-              <w:jc w:val="center"/>
-              <w:cnfStyle w:val="000000000000"/>
-              <w:rPr>
-                <w:szCs w:val="18"/>
-              </w:rPr>
-            </w:pPr>
-            <w:hyperlink r:id="rId15" w:history="1">
-              <w:r>
-                <w:rPr>
-                  <w:rStyle w:val="Hyperlink"/>
-                  <w:szCs w:val="18"/>
-                </w:rPr>
-                <w:t>Link</w:t>
-              </w:r>
-            </w:hyperlink>
-          </w:p>
-        </w:tc>
-        <w:tc>
-          <w:tcPr>
-            <w:tcW w:w="2070" w:type="dxa"/>
-          </w:tcPr>
-          <w:p>
-            <w:pPr>
-              <w:jc w:val="center"/>
-              <w:cnfStyle w:val="000000000000"/>
-              <w:rPr>
-                <w:szCs w:val="18"/>
-              </w:rPr>
-            </w:pPr>
-            <w:r>
-              <w:rPr>
-                <w:szCs w:val="18"/>
-              </w:rPr>
-              <w:t>Link</w:t>
-            </w:r>
-          </w:p>
-        </w:tc>
-      </w:tr>
-      <w:tr>
-        <w:trPr>
-          <w:cnfStyle w:val="000000100000"/>
-        </w:trPr>
-        <w:tc>
-          <w:tcPr>
-            <w:cnfStyle w:val="001000000000"/>
-            <w:tcW w:w="3438" w:type="dxa"/>
-          </w:tcPr>
-          <w:p>
-            <w:pPr>
-              <w:jc w:val="center"/>
-              <w:rPr>
-                <w:szCs w:val="18"/>
-              </w:rPr>
-            </w:pPr>
-            <w:r>
-              <w:rPr>
-                <w:szCs w:val="18"/>
-              </w:rPr>
-              <w:t>mysql-4.1.22.tar.gz</w:t>
-            </w:r>
-          </w:p>
-        </w:tc>
-        <w:tc>
-          <w:tcPr>
-            <w:tcW w:w="1710" w:type="dxa"/>
-          </w:tcPr>
-          <w:p>
-            <w:pPr>
-              <w:jc w:val="center"/>
-              <w:cnfStyle w:val="000000100000"/>
-              <w:rPr>
-                <w:szCs w:val="18"/>
-              </w:rPr>
-            </w:pPr>
-            <w:r>
-              <w:rPr>
-                <w:szCs w:val="18"/>
-              </w:rPr>
-              <w:t>11/2006</w:t>
-            </w:r>
-          </w:p>
-        </w:tc>
-        <w:tc>
-          <w:tcPr>
-            <w:tcW w:w="1668" w:type="dxa"/>
-          </w:tcPr>
-          <w:p>
-            <w:pPr>
-              <w:jc w:val="center"/>
-              <w:cnfStyle w:val="000000100000"/>
-              <w:rPr>
-                <w:szCs w:val="18"/>
-              </w:rPr>
-            </w:pPr>
             <w:hyperlink r:id="rId16" w:history="1">
               <w:r>
                 <w:rPr>
@@ -2213,7 +2040,7 @@
               <w:rPr>
                 <w:szCs w:val="18"/>
               </w:rPr>
-              <w:t>mysql-5.2.0-falcon-alpha.tar.gz</w:t>
+              <w:t>mysql-4.1.21.tar.gz</w:t>
             </w:r>
           </w:p>
         </w:tc>
@@ -2233,7 +2060,7 @@
               <w:rPr>
                 <w:szCs w:val="18"/>
               </w:rPr>
-              <w:t>1/2007</w:t>
+              <w:t>7/2006</w:t>
             </w:r>
           </w:p>
         </w:tc>
@@ -2301,7 +2128,7 @@
               <w:rPr>
                 <w:szCs w:val="18"/>
               </w:rPr>
-              <w:t>mysql-5.2.3-falcon-alpha.tar.gz</w:t>
+              <w:t>mysql-4.1.22.tar.gz</w:t>
             </w:r>
           </w:p>
         </w:tc>
@@ -2321,7 +2148,7 @@
               <w:rPr>
                 <w:szCs w:val="18"/>
               </w:rPr>
-              <w:t>2/2007</w:t>
+              <w:t>11/2006</w:t>
             </w:r>
           </w:p>
         </w:tc>
@@ -2386,7 +2213,7 @@
               <w:rPr>
                 <w:szCs w:val="18"/>
               </w:rPr>
-              <w:t>mysql-6.0.0-alpha.tar.gz</w:t>
+              <w:t>mysql-5.2.0-falcon-alpha.tar.gz</w:t>
             </w:r>
           </w:p>
         </w:tc>
@@ -2406,7 +2233,7 @@
               <w:rPr>
                 <w:szCs w:val="18"/>
               </w:rPr>
-              <w:t>4/2007</w:t>
+              <w:t>1/2007</w:t>
             </w:r>
           </w:p>
         </w:tc>
@@ -2474,7 +2301,7 @@
               <w:rPr>
                 <w:szCs w:val="18"/>
               </w:rPr>
-              <w:t>mysql-5.0.45.tar.gz</w:t>
+              <w:t>mysql-5.2.3-falcon-alpha.tar.gz</w:t>
             </w:r>
           </w:p>
         </w:tc>
@@ -2494,7 +2321,7 @@
               <w:rPr>
                 <w:szCs w:val="18"/>
               </w:rPr>
-              <w:t>7/2007</w:t>
+              <w:t>2/2007</w:t>
             </w:r>
           </w:p>
         </w:tc>
@@ -2559,7 +2386,7 @@
               <w:rPr>
                 <w:szCs w:val="18"/>
               </w:rPr>
-              <w:t>mysql-5.1.22-rc.tar.gz</w:t>
+              <w:t>mysql-6.0.0-alpha.tar.gz</w:t>
             </w:r>
           </w:p>
         </w:tc>
@@ -2579,7 +2406,7 @@
               <w:rPr>
                 <w:szCs w:val="18"/>
               </w:rPr>
-              <w:t>9/2007</w:t>
+              <w:t>4/2007</w:t>
             </w:r>
           </w:p>
         </w:tc>
@@ -2647,7 +2474,7 @@
               <w:rPr>
                 <w:szCs w:val="18"/>
               </w:rPr>
-              <w:t>mysql-6.0.2-alpha.tar.gz</w:t>
+              <w:t>mysql-5.0.45.tar.gz</w:t>
             </w:r>
           </w:p>
         </w:tc>
@@ -2660,15 +2487,14 @@
               <w:jc w:val="center"/>
               <w:cnfStyle w:val="000000100000"/>
               <w:rPr>
-                <w:rFonts w:ascii="Verdana" w:hAnsi="Verdana"/>
-                <w:sz w:val="20"/>
-              </w:rPr>
-            </w:pPr>
-            <w:r>
-              <w:rPr>
-                <w:szCs w:val="18"/>
-              </w:rPr>
-              <w:t>9/2007</w:t>
+                <w:szCs w:val="18"/>
+              </w:rPr>
+            </w:pPr>
+            <w:r>
+              <w:rPr>
+                <w:szCs w:val="18"/>
+              </w:rPr>
+              <w:t>7/2007</w:t>
             </w:r>
           </w:p>
         </w:tc>
@@ -2733,7 +2559,7 @@
               <w:rPr>
                 <w:szCs w:val="18"/>
               </w:rPr>
-              <w:t>mysql-6.0.3-alpha.tar.gz</w:t>
+              <w:t>mysql-5.1.22-rc.tar.gz</w:t>
             </w:r>
           </w:p>
         </w:tc>
@@ -2753,7 +2579,7 @@
               <w:rPr>
                 <w:szCs w:val="18"/>
               </w:rPr>
-              <w:t>11/2007</w:t>
+              <w:t>9/2007</w:t>
             </w:r>
           </w:p>
         </w:tc>
@@ -2821,7 +2647,7 @@
               <w:rPr>
                 <w:szCs w:val="18"/>
               </w:rPr>
-              <w:t>mysql-5.1.23-rc.tar.gz</w:t>
+              <w:t>mysql-6.0.2-alpha.tar.gz</w:t>
             </w:r>
           </w:p>
         </w:tc>
@@ -2834,14 +2660,15 @@
               <w:jc w:val="center"/>
               <w:cnfStyle w:val="000000100000"/>
               <w:rPr>
-                <w:szCs w:val="18"/>
-              </w:rPr>
-            </w:pPr>
-            <w:r>
-              <w:rPr>
-                <w:szCs w:val="18"/>
-              </w:rPr>
-              <w:t>1/2008</w:t>
+                <w:rFonts w:ascii="Verdana" w:hAnsi="Verdana"/>
+                <w:sz w:val="20"/>
+              </w:rPr>
+            </w:pPr>
+            <w:r>
+              <w:rPr>
+                <w:szCs w:val="18"/>
+              </w:rPr>
+              <w:t>9/2007</w:t>
             </w:r>
           </w:p>
         </w:tc>
@@ -2906,6 +2733,179 @@
               <w:rPr>
                 <w:szCs w:val="18"/>
               </w:rPr>
+              <w:t>mysql-6.0.3-alpha.tar.gz</w:t>
+            </w:r>
+          </w:p>
+        </w:tc>
+        <w:tc>
+          <w:tcPr>
+            <w:tcW w:w="1710" w:type="dxa"/>
+          </w:tcPr>
+          <w:p>
+            <w:pPr>
+              <w:jc w:val="center"/>
+              <w:cnfStyle w:val="000000000000"/>
+              <w:rPr>
+                <w:szCs w:val="18"/>
+              </w:rPr>
+            </w:pPr>
+            <w:r>
+              <w:rPr>
+                <w:szCs w:val="18"/>
+              </w:rPr>
+              <w:t>11/2007</w:t>
+            </w:r>
+          </w:p>
+        </w:tc>
+        <w:tc>
+          <w:tcPr>
+            <w:tcW w:w="1668" w:type="dxa"/>
+          </w:tcPr>
+          <w:p>
+            <w:pPr>
+              <w:jc w:val="center"/>
+              <w:cnfStyle w:val="000000000000"/>
+              <w:rPr>
+                <w:szCs w:val="18"/>
+              </w:rPr>
+            </w:pPr>
+            <w:hyperlink r:id="rId25" w:history="1">
+              <w:r>
+                <w:rPr>
+                  <w:rStyle w:val="Hyperlink"/>
+                  <w:szCs w:val="18"/>
+                </w:rPr>
+                <w:t>Link</w:t>
+              </w:r>
+            </w:hyperlink>
+          </w:p>
+        </w:tc>
+        <w:tc>
+          <w:tcPr>
+            <w:tcW w:w="2070" w:type="dxa"/>
+          </w:tcPr>
+          <w:p>
+            <w:pPr>
+              <w:jc w:val="center"/>
+              <w:cnfStyle w:val="000000000000"/>
+              <w:rPr>
+                <w:szCs w:val="18"/>
+              </w:rPr>
+            </w:pPr>
+            <w:r>
+              <w:rPr>
+                <w:szCs w:val="18"/>
+              </w:rPr>
+              <w:t>Link</w:t>
+            </w:r>
+          </w:p>
+        </w:tc>
+      </w:tr>
+      <w:tr>
+        <w:trPr>
+          <w:cnfStyle w:val="000000100000"/>
+        </w:trPr>
+        <w:tc>
+          <w:tcPr>
+            <w:cnfStyle w:val="001000000000"/>
+            <w:tcW w:w="3438" w:type="dxa"/>
+          </w:tcPr>
+          <w:p>
+            <w:pPr>
+              <w:jc w:val="center"/>
+              <w:rPr>
+                <w:szCs w:val="18"/>
+              </w:rPr>
+            </w:pPr>
+            <w:r>
+              <w:rPr>
+                <w:szCs w:val="18"/>
+              </w:rPr>
+              <w:t>mysql-5.1.23-rc.tar.gz</w:t>
+            </w:r>
+          </w:p>
+        </w:tc>
+        <w:tc>
+          <w:tcPr>
+            <w:tcW w:w="1710" w:type="dxa"/>
+          </w:tcPr>
+          <w:p>
+            <w:pPr>
+              <w:jc w:val="center"/>
+              <w:cnfStyle w:val="000000100000"/>
+              <w:rPr>
+                <w:szCs w:val="18"/>
+              </w:rPr>
+            </w:pPr>
+            <w:r>
+              <w:rPr>
+                <w:szCs w:val="18"/>
+              </w:rPr>
+              <w:t>1/2008</w:t>
+            </w:r>
+          </w:p>
+        </w:tc>
+        <w:tc>
+          <w:tcPr>
+            <w:tcW w:w="1668" w:type="dxa"/>
+          </w:tcPr>
+          <w:p>
+            <w:pPr>
+              <w:jc w:val="center"/>
+              <w:cnfStyle w:val="000000100000"/>
+              <w:rPr>
+                <w:szCs w:val="18"/>
+              </w:rPr>
+            </w:pPr>
+            <w:hyperlink r:id="rId26" w:history="1">
+              <w:r>
+                <w:rPr>
+                  <w:rStyle w:val="Hyperlink"/>
+                  <w:szCs w:val="18"/>
+                </w:rPr>
+                <w:t>Link</w:t>
+              </w:r>
+            </w:hyperlink>
+          </w:p>
+        </w:tc>
+        <w:tc>
+          <w:tcPr>
+            <w:tcW w:w="2070" w:type="dxa"/>
+          </w:tcPr>
+          <w:p>
+            <w:pPr>
+              <w:jc w:val="center"/>
+              <w:cnfStyle w:val="000000100000"/>
+              <w:rPr>
+                <w:szCs w:val="18"/>
+              </w:rPr>
+            </w:pPr>
+            <w:r>
+              <w:rPr>
+                <w:szCs w:val="18"/>
+              </w:rPr>
+              <w:t>Link</w:t>
+            </w:r>
+          </w:p>
+        </w:tc>
+      </w:tr>
+      <w:tr>
+        <w:tc>
+          <w:tcPr>
+            <w:cnfStyle w:val="001000000000"/>
+            <w:tcW w:w="3438" w:type="dxa"/>
+          </w:tcPr>
+          <w:p>
+            <w:pPr>
+              <w:jc w:val="center"/>
+              <w:rPr>
+                <w:szCs w:val="18"/>
+              </w:rPr>
+            </w:pPr>
+            <w:r>
+              <w:rPr>
+                <w:szCs w:val="18"/>
+              </w:rPr>
               <w:t>mysql-6.0.4-alpha.tar.gz</w:t>
             </w:r>
           </w:p>
@@ -2939,7 +2939,7 @@
                 <w:szCs w:val="18"/>
               </w:rPr>
             </w:pPr>
-            <w:hyperlink r:id="rId25" w:history="1">
+            <w:hyperlink r:id="rId27" w:history="1">
               <w:r>
                 <w:rPr>
                   <w:rStyle w:val="Hyperlink"/>
@@ -3373,157 +3373,6 @@
                 <w:szCs w:val="18"/>
               </w:rPr>
             </w:pPr>
-            <w:hyperlink r:id="rId26" w:history="1">
-              <w:r>
-                <w:rPr>
-                  <w:rStyle w:val="Hyperlink"/>
-                  <w:szCs w:val="18"/>
-                </w:rPr>
-                <w:t>Link</w:t>
-              </w:r>
-            </w:hyperlink>
-          </w:p>
-        </w:tc>
-      </w:tr>
-      <w:tr>
-        <w:trPr>
-          <w:cnfStyle w:val="000000100000"/>
-          <w:jc w:val="center"/>
-        </w:trPr>
-        <w:tc>
-          <w:tcPr>
-            <w:cnfStyle w:val="001000000000"/>
-            <w:tcW w:w="3438" w:type="dxa"/>
-          </w:tcPr>
-          <w:p>
-            <w:pPr>
-              <w:jc w:val="center"/>
-              <w:rPr>
-                <w:szCs w:val="18"/>
-              </w:rPr>
-            </w:pPr>
-            <w:r>
-              <w:rPr>
-                <w:szCs w:val="18"/>
-              </w:rPr>
-              <w:t>mysql-3.23.58.tar.gz</w:t>
-            </w:r>
-          </w:p>
-        </w:tc>
-        <w:tc>
-          <w:tcPr>
-            <w:tcW w:w="1710" w:type="dxa"/>
-          </w:tcPr>
-          <w:p>
-            <w:pPr>
-              <w:jc w:val="center"/>
-              <w:cnfStyle w:val="000000100000"/>
-              <w:rPr>
-                <w:szCs w:val="18"/>
-              </w:rPr>
-            </w:pPr>
-            <w:r>
-              <w:rPr>
-                <w:szCs w:val="18"/>
-              </w:rPr>
-              <w:t>9/2003</w:t>
-            </w:r>
-          </w:p>
-        </w:tc>
-        <w:tc>
-          <w:tcPr>
-            <w:tcW w:w="1668" w:type="dxa"/>
-          </w:tcPr>
-          <w:p>
-            <w:pPr>
-              <w:jc w:val="center"/>
-              <w:cnfStyle w:val="000000100000"/>
-              <w:rPr>
-                <w:szCs w:val="18"/>
-              </w:rPr>
-            </w:pPr>
-            <w:hyperlink r:id="rId27" w:history="1">
-              <w:r>
-                <w:rPr>
-                  <w:rStyle w:val="Hyperlink"/>
-                  <w:szCs w:val="18"/>
-                </w:rPr>
-                <w:t>*</w:t>
-              </w:r>
-              <w:r>
-                <w:rPr>
-                  <w:rStyle w:val="Hyperlink"/>
-                  <w:szCs w:val="18"/>
-                </w:rPr>
-                <w:t>Link</w:t>
-              </w:r>
-              <w:r>
-                <w:rPr>
-                  <w:rStyle w:val="Hyperlink"/>
-                  <w:szCs w:val="18"/>
-                </w:rPr>
-                <w:t>*</w:t>
-              </w:r>
-            </w:hyperlink>
-          </w:p>
-        </w:tc>
-      </w:tr>
-      <w:tr>
-        <w:trPr>
-          <w:jc w:val="center"/>
-        </w:trPr>
-        <w:tc>
-          <w:tcPr>
-            <w:cnfStyle w:val="001000000000"/>
-            <w:tcW w:w="3438" w:type="dxa"/>
-          </w:tcPr>
-          <w:p>
-            <w:pPr>
-              <w:jc w:val="center"/>
-              <w:rPr>
-                <w:szCs w:val="18"/>
-              </w:rPr>
-            </w:pPr>
-            <w:r>
-              <w:rPr>
-                <w:szCs w:val="18"/>
-              </w:rPr>
-              <w:t>mysql-4.0.26.tar.gz</w:t>
-            </w:r>
-          </w:p>
-        </w:tc>
-        <w:tc>
-          <w:tcPr>
-            <w:tcW w:w="1710" w:type="dxa"/>
-          </w:tcPr>
-          <w:p>
-            <w:pPr>
-              <w:jc w:val="center"/>
-              <w:cnfStyle w:val="000000000000"/>
-              <w:rPr>
-                <w:szCs w:val="18"/>
-              </w:rPr>
-            </w:pPr>
-            <w:r>
-              <w:rPr>
-                <w:szCs w:val="18"/>
-              </w:rPr>
-              <w:t>9/2005</w:t>
-            </w:r>
-          </w:p>
-        </w:tc>
-        <w:tc>
-          <w:tcPr>
-            <w:tcW w:w="1668" w:type="dxa"/>
-          </w:tcPr>
-          <w:p>
-            <w:pPr>
-              <w:jc w:val="center"/>
-              <w:cnfStyle w:val="000000000000"/>
-              <w:rPr>
-                <w:szCs w:val="18"/>
-              </w:rPr>
-            </w:pPr>
             <w:hyperlink r:id="rId28" w:history="1">
               <w:r>
                 <w:rPr>
@@ -3557,7 +3406,7 @@
               <w:rPr>
                 <w:szCs w:val="18"/>
               </w:rPr>
-              <w:t>mysql-4.0.27.tar.gz</w:t>
+              <w:t>mysql-3.23.58.tar.gz</w:t>
             </w:r>
           </w:p>
         </w:tc>
@@ -3577,7 +3426,7 @@
               <w:rPr>
                 <w:szCs w:val="18"/>
               </w:rPr>
-              <w:t>5/2006</w:t>
+              <w:t>9/2003</w:t>
             </w:r>
           </w:p>
         </w:tc>
@@ -3639,7 +3488,7 @@
               <w:rPr>
                 <w:szCs w:val="18"/>
               </w:rPr>
-              <w:t>mysql-4.1.21.tar.gz</w:t>
+              <w:t>mysql-4.0.26.tar.gz</w:t>
             </w:r>
           </w:p>
         </w:tc>
@@ -3659,7 +3508,7 @@
               <w:rPr>
                 <w:szCs w:val="18"/>
               </w:rPr>
-              <w:t>7/2006</w:t>
+              <w:t>9/2005</w:t>
             </w:r>
           </w:p>
         </w:tc>
@@ -3708,7 +3557,7 @@
               <w:rPr>
                 <w:szCs w:val="18"/>
               </w:rPr>
-              <w:t>mysql-4.1.22.tar.gz</w:t>
+              <w:t>mysql-4.0.27.tar.gz</w:t>
             </w:r>
           </w:p>
         </w:tc>
@@ -3728,7 +3577,7 @@
               <w:rPr>
                 <w:szCs w:val="18"/>
               </w:rPr>
-              <w:t>11/2006</w:t>
+              <w:t>5/2006</w:t>
             </w:r>
           </w:p>
         </w:tc>
@@ -3745,6 +3594,13 @@
               </w:rPr>
             </w:pPr>
             <w:hyperlink r:id="rId31" w:history="1">
+              <w:r>
+                <w:rPr>
+                  <w:rStyle w:val="Hyperlink"/>
+                  <w:szCs w:val="18"/>
+                </w:rPr>
+                <w:t>*</w:t>
+              </w:r>
               <w:r>
                 <w:rPr>
                   <w:rStyle w:val="Hyperlink"/>
@@ -3752,6 +3608,13 @@
                 </w:rPr>
                 <w:t>Link</w:t>
               </w:r>
+              <w:r>
+                <w:rPr>
+                  <w:rStyle w:val="Hyperlink"/>
+                  <w:szCs w:val="18"/>
+                </w:rPr>
+                <w:t>*</w:t>
+              </w:r>
             </w:hyperlink>
           </w:p>
         </w:tc>
@@ -3776,7 +3639,7 @@
               <w:rPr>
                 <w:szCs w:val="18"/>
               </w:rPr>
-              <w:t>mysql-5.2.0-falcon-alpha.tar.gz</w:t>
+              <w:t>mysql-4.1.21.tar.gz</w:t>
             </w:r>
           </w:p>
         </w:tc>
@@ -3796,7 +3659,7 @@
               <w:rPr>
                 <w:szCs w:val="18"/>
               </w:rPr>
-              <w:t>1/2007</w:t>
+              <w:t>7/2006</w:t>
             </w:r>
           </w:p>
         </w:tc>
@@ -3845,7 +3708,7 @@
               <w:rPr>
                 <w:szCs w:val="18"/>
               </w:rPr>
-              <w:t>mysql-5.2.3-falcon-alpha.tar.gz</w:t>
+              <w:t>mysql-4.1.22.tar.gz</w:t>
             </w:r>
           </w:p>
         </w:tc>
@@ -3865,7 +3728,7 @@
               <w:rPr>
                 <w:szCs w:val="18"/>
               </w:rPr>
-              <w:t>2/2007</w:t>
+              <w:t>11/2006</w:t>
             </w:r>
           </w:p>
         </w:tc>
@@ -3913,7 +3776,7 @@
               <w:rPr>
                 <w:szCs w:val="18"/>
               </w:rPr>
-              <w:t>mysql-6.0.0-alpha.tar.gz</w:t>
+              <w:t>mysql-5.2.0-falcon-alpha.tar.gz</w:t>
             </w:r>
           </w:p>
         </w:tc>
@@ -3933,7 +3796,7 @@
               <w:rPr>
                 <w:szCs w:val="18"/>
               </w:rPr>
-              <w:t>4/2007</w:t>
+              <w:t>1/2007</w:t>
             </w:r>
           </w:p>
         </w:tc>
@@ -3982,7 +3845,7 @@
               <w:rPr>
                 <w:szCs w:val="18"/>
               </w:rPr>
-              <w:t>mysql-5.0.45.tar.gz</w:t>
+              <w:t>mysql-5.2.3-falcon-alpha.tar.gz</w:t>
             </w:r>
           </w:p>
         </w:tc>
@@ -4002,7 +3865,7 @@
               <w:rPr>
                 <w:szCs w:val="18"/>
               </w:rPr>
-              <w:t>7/2007</w:t>
+              <w:t>2/2007</w:t>
             </w:r>
           </w:p>
         </w:tc>
@@ -4050,7 +3913,7 @@
               <w:rPr>
                 <w:szCs w:val="18"/>
               </w:rPr>
-              <w:t>mysql-5.1.22-rc.tar.gz</w:t>
+              <w:t>mysql-6.0.0-alpha.tar.gz</w:t>
             </w:r>
           </w:p>
         </w:tc>
@@ -4070,7 +3933,7 @@
               <w:rPr>
                 <w:szCs w:val="18"/>
               </w:rPr>
-              <w:t>9/2007</w:t>
+              <w:t>4/2007</w:t>
             </w:r>
           </w:p>
         </w:tc>
@@ -4119,7 +3982,7 @@
               <w:rPr>
                 <w:szCs w:val="18"/>
               </w:rPr>
-              <w:t>mysql-6.0.2-alpha.tar.gz</w:t>
+              <w:t>mysql-5.0.45.tar.gz</w:t>
             </w:r>
           </w:p>
         </w:tc>
@@ -4132,15 +3995,14 @@
               <w:jc w:val="center"/>
               <w:cnfStyle w:val="000000100000"/>
               <w:rPr>
-                <w:rFonts w:ascii="Verdana" w:hAnsi="Verdana"/>
-                <w:sz w:val="20"/>
-              </w:rPr>
-            </w:pPr>
-            <w:r>
-              <w:rPr>
-                <w:szCs w:val="18"/>
-              </w:rPr>
-              <w:t>9/2007</w:t>
+                <w:szCs w:val="18"/>
+              </w:rPr>
+            </w:pPr>
+            <w:r>
+              <w:rPr>
+                <w:szCs w:val="18"/>
+              </w:rPr>
+              <w:t>7/2007</w:t>
             </w:r>
           </w:p>
         </w:tc>
@@ -4188,7 +4050,7 @@
               <w:rPr>
                 <w:szCs w:val="18"/>
               </w:rPr>
-              <w:t>mysql-6.0.3-alpha.tar.gz</w:t>
+              <w:t>mysql-5.1.22-rc.tar.gz</w:t>
             </w:r>
           </w:p>
         </w:tc>
@@ -4208,7 +4070,7 @@
               <w:rPr>
                 <w:szCs w:val="18"/>
               </w:rPr>
-              <w:t>11/2007</w:t>
+              <w:t>9/2007</w:t>
             </w:r>
           </w:p>
         </w:tc>
@@ -4257,7 +4119,7 @@
               <w:rPr>
                 <w:szCs w:val="18"/>
               </w:rPr>
-              <w:t>mysql-5.1.23-rc.tar.gz</w:t>
+              <w:t>mysql-6.0.2-alpha.tar.gz</w:t>
             </w:r>
           </w:p>
         </w:tc>
@@ -4270,14 +4132,15 @@
               <w:jc w:val="center"/>
               <w:cnfStyle w:val="000000100000"/>
               <w:rPr>
-                <w:szCs w:val="18"/>
-              </w:rPr>
-            </w:pPr>
-            <w:r>
-              <w:rPr>
-                <w:szCs w:val="18"/>
-              </w:rPr>
-              <w:t>1/2008</w:t>
+                <w:rFonts w:ascii="Verdana" w:hAnsi="Verdana"/>
+                <w:sz w:val="20"/>
+              </w:rPr>
+            </w:pPr>
+            <w:r>
+              <w:rPr>
+                <w:szCs w:val="18"/>
+              </w:rPr>
+              <w:t>9/2007</w:t>
             </w:r>
           </w:p>
         </w:tc>
@@ -4325,6 +4188,157 @@
               <w:rPr>
                 <w:szCs w:val="18"/>
               </w:rPr>
+              <w:t>mysql-6.0.3-alpha.tar.gz</w:t>
+            </w:r>
+          </w:p>
+        </w:tc>
+        <w:tc>
+          <w:tcPr>
+            <w:tcW w:w="1710" w:type="dxa"/>
+          </w:tcPr>
+          <w:p>
+            <w:pPr>
+              <w:jc w:val="center"/>
+              <w:cnfStyle w:val="000000000000"/>
+              <w:rPr>
+                <w:szCs w:val="18"/>
+              </w:rPr>
+            </w:pPr>
+            <w:r>
+              <w:rPr>
+                <w:szCs w:val="18"/>
+              </w:rPr>
+              <w:t>11/2007</w:t>
+            </w:r>
+          </w:p>
+        </w:tc>
+        <w:tc>
+          <w:tcPr>
+            <w:tcW w:w="1668" w:type="dxa"/>
+          </w:tcPr>
+          <w:p>
+            <w:pPr>
+              <w:jc w:val="center"/>
+              <w:cnfStyle w:val="000000000000"/>
+              <w:rPr>
+                <w:szCs w:val="18"/>
+              </w:rPr>
+            </w:pPr>
+            <w:hyperlink r:id="rId40" w:history="1">
+              <w:r>
+                <w:rPr>
+                  <w:rStyle w:val="Hyperlink"/>
+                  <w:szCs w:val="18"/>
+                </w:rPr>
+                <w:t>L</w:t>
+              </w:r>
+              <w:r>
+                <w:rPr>
+                  <w:rStyle w:val="Hyperlink"/>
+                  <w:szCs w:val="18"/>
+                </w:rPr>
+                <w:t>i</w:t>
+              </w:r>
+              <w:r>
+                <w:rPr>
+                  <w:rStyle w:val="Hyperlink"/>
+                  <w:szCs w:val="18"/>
+                </w:rPr>
+                <w:t>nk</w:t>
+              </w:r>
+            </w:hyperlink>
+          </w:p>
+        </w:tc>
+      </w:tr>
+      <w:tr>
+        <w:trPr>
+          <w:cnfStyle w:val="000000100000"/>
+          <w:jc w:val="center"/>
+        </w:trPr>
+        <w:tc>
+          <w:tcPr>
+            <w:cnfStyle w:val="001000000000"/>
+            <w:tcW w:w="3438" w:type="dxa"/>
+          </w:tcPr>
+          <w:p>
+            <w:pPr>
+              <w:jc w:val="center"/>
+              <w:rPr>
+                <w:szCs w:val="18"/>
+              </w:rPr>
+            </w:pPr>
+            <w:r>
+              <w:rPr>
+                <w:szCs w:val="18"/>
+              </w:rPr>
+              <w:t>mysql-5.1.23-rc.tar.gz</w:t>
+            </w:r>
+          </w:p>
+        </w:tc>
+        <w:tc>
+          <w:tcPr>
+            <w:tcW w:w="1710" w:type="dxa"/>
+          </w:tcPr>
+          <w:p>
+            <w:pPr>
+              <w:jc w:val="center"/>
+              <w:cnfStyle w:val="000000100000"/>
+              <w:rPr>
+                <w:szCs w:val="18"/>
+              </w:rPr>
+            </w:pPr>
+            <w:r>
+              <w:rPr>
+                <w:szCs w:val="18"/>
+              </w:rPr>
+              <w:t>1/2008</w:t>
+            </w:r>
+          </w:p>
+        </w:tc>
+        <w:tc>
+          <w:tcPr>
+            <w:tcW w:w="1668" w:type="dxa"/>
+          </w:tcPr>
+          <w:p>
+            <w:pPr>
+              <w:jc w:val="center"/>
+              <w:cnfStyle w:val="000000100000"/>
+              <w:rPr>
+                <w:szCs w:val="18"/>
+              </w:rPr>
+            </w:pPr>
+            <w:hyperlink r:id="rId41" w:history="1">
+              <w:r>
+                <w:rPr>
+                  <w:rStyle w:val="Hyperlink"/>
+                  <w:szCs w:val="18"/>
+                </w:rPr>
+                <w:t>Link</w:t>
+              </w:r>
+            </w:hyperlink>
+          </w:p>
+        </w:tc>
+      </w:tr>
+      <w:tr>
+        <w:trPr>
+          <w:jc w:val="center"/>
+        </w:trPr>
+        <w:tc>
+          <w:tcPr>
+            <w:cnfStyle w:val="001000000000"/>
+            <w:tcW w:w="3438" w:type="dxa"/>
+          </w:tcPr>
+          <w:p>
+            <w:pPr>
+              <w:jc w:val="center"/>
+              <w:rPr>
+                <w:szCs w:val="18"/>
+              </w:rPr>
+            </w:pPr>
+            <w:r>
+              <w:rPr>
+                <w:szCs w:val="18"/>
+              </w:rPr>
               <w:t>mysql-6.0.4-alpha.tar.gz</w:t>
             </w:r>
           </w:p>
@@ -4358,7 +4372,7 @@
                 <w:szCs w:val="18"/>
               </w:rPr>
             </w:pPr>
-            <w:hyperlink r:id="rId40" w:history="1">
+            <w:hyperlink r:id="rId42" w:history="1">
               <w:r>
                 <w:rPr>
                   <w:rStyle w:val="Hyperlink"/>
@@ -4753,6 +4767,12 @@
         </w:rPr>
         <w:t>. (n.d.). Retrieved June 2, 2010, from MySQL: http://lists.mysql.com/</w:t>
       </w:r>
+      <w:r>
+        <w:rPr>
+          <w:noProof/>
+        </w:rPr>
+        <w:t>.</w:t>
+      </w:r>
     </w:p>
     <w:p>
       <w:pPr>
@@ -4818,6 +4838,7 @@
       </w:r>
     </w:p>
     <w:sectPr>
+      <w:footerReference w:type="default" r:id="rId43"/>
       <w:pgSz w:w="12240" w:h="15840"/>
       <w:pgMar w:top="1440" w:right="1800" w:bottom="1440" w:left="1800" w:header="720" w:footer="720" w:gutter="0"/>
       <w:cols w:space="720"/>
@@ -4825,6 +4846,79 @@
     </w:sectPr>
   </w:body>
 </w:document>
+</file>
+
+<file path=word/endnotes.xml><?xml version="1.0" encoding="utf-8"?>
+<w:endnotes xmlns:ve="http://schemas.openxmlformats.org/markup-compatibility/2006" xmlns:o="urn:schemas-microsoft-com:office:office" xmlns:r="http://schemas.openxmlformats.org/officeDocument/2006/relationships" xmlns:m="http://schemas.openxmlformats.org/officeDocument/2006/math" xmlns:v="urn:schemas-microsoft-com:vml" xmlns:wp="http://schemas.openxmlformats.org/drawingml/2006/wordprocessingDrawing" xmlns:w10="urn:schemas-microsoft-com:office:word" xmlns:w="http://schemas.openxmlformats.org/wordprocessingml/2006/main" xmlns:wne="http://schemas.microsoft.com/office/word/2006/wordml">
+  <w:endnote w:type="separator" w:id="-1">
+    <w:p>
+      <w:r>
+        <w:separator/>
+      </w:r>
+    </w:p>
+  </w:endnote>
+  <w:endnote w:type="continuationSeparator" w:id="0">
+    <w:p>
+      <w:r>
+        <w:continuationSeparator/>
+      </w:r>
+    </w:p>
+  </w:endnote>
+</w:endnotes>
+</file>
+
+<file path=word/footer1.xml><?xml version="1.0" encoding="utf-8"?>
+<w:ftr xmlns:ve="http://schemas.openxmlformats.org/markup-compatibility/2006" xmlns:o="urn:schemas-microsoft-com:office:office" xmlns:r="http://schemas.openxmlformats.org/officeDocument/2006/relationships" xmlns:m="http://schemas.openxmlformats.org/officeDocument/2006/math" xmlns:v="urn:schemas-microsoft-com:vml" xmlns:wp="http://schemas.openxmlformats.org/drawingml/2006/wordprocessingDrawing" xmlns:w10="urn:schemas-microsoft-com:office:word" xmlns:w="http://schemas.openxmlformats.org/wordprocessingml/2006/main" xmlns:wne="http://schemas.microsoft.com/office/word/2006/wordml">
+  <w:sdt>
+    <w:sdtPr>
+      <w:id w:val="2244788"/>
+      <w:docPartObj>
+        <w:docPartGallery w:val="Page Numbers (Bottom of Page)"/>
+        <w:docPartUnique/>
+      </w:docPartObj>
+    </w:sdtPr>
+    <w:sdtContent>
+      <w:p>
+        <w:pPr>
+          <w:pStyle w:val="Footer"/>
+          <w:jc w:val="center"/>
+        </w:pPr>
+        <w:fldSimple w:instr=" PAGE   \* MERGEFORMAT ">
+          <w:r>
+            <w:rPr>
+              <w:noProof/>
+            </w:rPr>
+            <w:t>1</w:t>
+          </w:r>
+        </w:fldSimple>
+      </w:p>
+    </w:sdtContent>
+  </w:sdt>
+  <w:p>
+    <w:pPr>
+      <w:pStyle w:val="Footer"/>
+    </w:pPr>
+  </w:p>
+</w:ftr>
+</file>
+
+<file path=word/footnotes.xml><?xml version="1.0" encoding="utf-8"?>
+<w:footnotes xmlns:ve="http://schemas.openxmlformats.org/markup-compatibility/2006" xmlns:o="urn:schemas-microsoft-com:office:office" xmlns:r="http://schemas.openxmlformats.org/officeDocument/2006/relationships" xmlns:m="http://schemas.openxmlformats.org/officeDocument/2006/math" xmlns:v="urn:schemas-microsoft-com:vml" xmlns:wp="http://schemas.openxmlformats.org/drawingml/2006/wordprocessingDrawing" xmlns:w10="urn:schemas-microsoft-com:office:word" xmlns:w="http://schemas.openxmlformats.org/wordprocessingml/2006/main" xmlns:wne="http://schemas.microsoft.com/office/word/2006/wordml">
+  <w:footnote w:type="separator" w:id="-1">
+    <w:p>
+      <w:r>
+        <w:separator/>
+      </w:r>
+    </w:p>
+  </w:footnote>
+  <w:footnote w:type="continuationSeparator" w:id="0">
+    <w:p>
+      <w:r>
+        <w:continuationSeparator/>
+      </w:r>
+    </w:p>
+  </w:footnote>
+</w:footnotes>
 </file>
 
 <file path=word/numbering.xml><?xml version="1.0" encoding="utf-8"?>
@@ -7572,6 +7666,70 @@
     <w:unhideWhenUsed/>
     <w:rsid w:val="00A85174"/>
   </w:style>
+  <w:style w:type="paragraph" w:styleId="Header">
+    <w:name w:val="header"/>
+    <w:basedOn w:val="Normal"/>
+    <w:link w:val="HeaderChar"/>
+    <w:uiPriority w:val="99"/>
+    <w:semiHidden/>
+    <w:unhideWhenUsed/>
+    <w:rsid w:val="006A39D1"/>
+    <w:pPr>
+      <w:tabs>
+        <w:tab w:val="center" w:pos="4680"/>
+        <w:tab w:val="right" w:pos="9360"/>
+      </w:tabs>
+    </w:pPr>
+  </w:style>
+  <w:style w:type="character" w:customStyle="1" w:styleId="HeaderChar">
+    <w:name w:val="Header Char"/>
+    <w:basedOn w:val="DefaultParagraphFont"/>
+    <w:link w:val="Header"/>
+    <w:uiPriority w:val="99"/>
+    <w:semiHidden/>
+    <w:rsid w:val="006A39D1"/>
+    <w:rPr>
+      <w:sz w:val="24"/>
+      <w:szCs w:val="24"/>
+    </w:rPr>
+  </w:style>
+  <w:style w:type="paragraph" w:styleId="Footer">
+    <w:name w:val="footer"/>
+    <w:basedOn w:val="Normal"/>
+    <w:link w:val="FooterChar"/>
+    <w:uiPriority w:val="99"/>
+    <w:unhideWhenUsed/>
+    <w:rsid w:val="006A39D1"/>
+    <w:pPr>
+      <w:tabs>
+        <w:tab w:val="center" w:pos="4680"/>
+        <w:tab w:val="right" w:pos="9360"/>
+      </w:tabs>
+    </w:pPr>
+  </w:style>
+  <w:style w:type="character" w:customStyle="1" w:styleId="FooterChar">
+    <w:name w:val="Footer Char"/>
+    <w:basedOn w:val="DefaultParagraphFont"/>
+    <w:link w:val="Footer"/>
+    <w:uiPriority w:val="99"/>
+    <w:rsid w:val="006A39D1"/>
+    <w:rPr>
+      <w:sz w:val="24"/>
+      <w:szCs w:val="24"/>
+    </w:rPr>
+  </w:style>
+  <w:style w:type="character" w:styleId="FollowedHyperlink">
+    <w:name w:val="FollowedHyperlink"/>
+    <w:basedOn w:val="DefaultParagraphFont"/>
+    <w:uiPriority w:val="99"/>
+    <w:semiHidden/>
+    <w:unhideWhenUsed/>
+    <w:rsid w:val="00345A6B"/>
+    <w:rPr>
+      <w:color w:val="800080" w:themeColor="followedHyperlink"/>
+      <w:u w:val="single"/>
+    </w:rPr>
+  </w:style>
 </w:styles>
 </file>
 
@@ -7995,7 +8153,7 @@
 </file>
 
 <file path=customXml/itemProps1.xml><?xml version="1.0" encoding="utf-8"?>
-<ds:datastoreItem xmlns:ds="http://schemas.openxmlformats.org/officeDocument/2006/customXml" ds:itemID="{CF994D26-06E3-44D5-AD1D-857A29BFA76D}">
+<ds:datastoreItem xmlns:ds="http://schemas.openxmlformats.org/officeDocument/2006/customXml" ds:itemID="{2CBCF81A-4E61-45BE-BDA1-74AEBE82450E}">
   <ds:schemaRefs>
     <ds:schemaRef ds:uri="http://schemas.openxmlformats.org/officeDocument/2006/bibliography"/>
   </ds:schemaRefs>

</xml_diff>